<commit_message>
show best tuning parameters of each model
</commit_message>
<xml_diff>
--- a/Analysis Report.docx
+++ b/Analysis Report.docx
@@ -42,7 +42,7 @@
         <w:spacing w:before="0" w:beforeAutospacing="0" w:after="0" w:afterAutospacing="0" w:line="360" w:lineRule="auto"/>
         <w:jc w:val="center"/>
         <w:rPr>
-          <w:rFonts w:eastAsiaTheme="minorEastAsia" w:hint="eastAsia"/>
+          <w:rFonts w:eastAsiaTheme="minorEastAsia"/>
         </w:rPr>
       </w:pPr>
       <w:r>
@@ -59,6 +59,1715 @@
         <w:spacing w:before="0" w:beforeAutospacing="0" w:after="0" w:afterAutospacing="0"/>
         <w:textAlignment w:val="baseline"/>
         <w:rPr>
+          <w:rFonts w:eastAsiaTheme="minorEastAsia"/>
+          <w:b/>
+          <w:bCs/>
+          <w:color w:val="000000"/>
+        </w:rPr>
+      </w:pPr>
+      <w:r>
+        <w:rPr>
+          <w:rFonts w:eastAsiaTheme="minorEastAsia" w:hint="eastAsia"/>
+          <w:b/>
+          <w:bCs/>
+          <w:color w:val="000000"/>
+        </w:rPr>
+        <w:t>Data Pre-processing</w:t>
+      </w:r>
+    </w:p>
+    <w:p>
+      <w:pPr>
+        <w:pStyle w:val="NormalWeb"/>
+        <w:shd w:val="clear" w:color="auto" w:fill="FFFFFF"/>
+        <w:spacing w:before="0" w:beforeAutospacing="0" w:after="0" w:afterAutospacing="0"/>
+        <w:ind w:firstLine="567"/>
+        <w:rPr>
+          <w:rFonts w:eastAsiaTheme="minorEastAsia"/>
+          <w:color w:val="000000"/>
+        </w:rPr>
+      </w:pPr>
+      <w:r>
+        <w:rPr>
+          <w:color w:val="000000"/>
+        </w:rPr>
+        <w:t xml:space="preserve">A total of </w:t>
+      </w:r>
+      <w:r>
+        <w:rPr>
+          <w:rFonts w:eastAsiaTheme="minorEastAsia" w:hint="eastAsia"/>
+          <w:color w:val="000000"/>
+        </w:rPr>
+        <w:t>1000</w:t>
+      </w:r>
+      <w:r>
+        <w:rPr>
+          <w:color w:val="000000"/>
+        </w:rPr>
+        <w:t xml:space="preserve"> </w:t>
+      </w:r>
+      <w:r>
+        <w:rPr>
+          <w:rFonts w:eastAsiaTheme="minorEastAsia" w:hint="eastAsia"/>
+          <w:color w:val="000000"/>
+        </w:rPr>
+        <w:t>patients</w:t>
+      </w:r>
+      <w:r>
+        <w:rPr>
+          <w:color w:val="000000"/>
+        </w:rPr>
+        <w:t xml:space="preserve"> </w:t>
+      </w:r>
+      <w:r>
+        <w:rPr>
+          <w:rFonts w:eastAsiaTheme="minorEastAsia" w:hint="eastAsia"/>
+          <w:color w:val="000000"/>
+        </w:rPr>
+        <w:t xml:space="preserve">with 15 variables </w:t>
+      </w:r>
+      <w:r>
+        <w:rPr>
+          <w:color w:val="000000"/>
+        </w:rPr>
+        <w:t xml:space="preserve">were included in our analysis. </w:t>
+      </w:r>
+      <w:r>
+        <w:rPr>
+          <w:rFonts w:eastAsiaTheme="minorEastAsia" w:hint="eastAsia"/>
+          <w:color w:val="000000"/>
+        </w:rPr>
+        <w:t xml:space="preserve">The data was </w:t>
+      </w:r>
+      <w:r>
+        <w:rPr>
+          <w:rFonts w:eastAsiaTheme="minorEastAsia"/>
+          <w:color w:val="000000"/>
+        </w:rPr>
+        <w:t>split</w:t>
+      </w:r>
+      <w:r>
+        <w:rPr>
+          <w:color w:val="000000"/>
+        </w:rPr>
+        <w:t xml:space="preserve"> into training data (80%) and testing data (20%). </w:t>
+      </w:r>
+      <w:r>
+        <w:rPr>
+          <w:color w:val="000000"/>
+        </w:rPr>
+        <w:t>P</w:t>
+      </w:r>
+      <w:r>
+        <w:rPr>
+          <w:rFonts w:eastAsiaTheme="minorEastAsia" w:hint="eastAsia"/>
+          <w:color w:val="000000"/>
+        </w:rPr>
+        <w:t>atient</w:t>
+      </w:r>
+      <w:r>
+        <w:rPr>
+          <w:color w:val="000000"/>
+        </w:rPr>
+        <w:t xml:space="preserve"> ID was</w:t>
+      </w:r>
+      <w:r>
+        <w:rPr>
+          <w:rFonts w:eastAsiaTheme="minorEastAsia" w:hint="eastAsia"/>
+          <w:color w:val="000000"/>
+        </w:rPr>
+        <w:t xml:space="preserve"> </w:t>
+      </w:r>
+      <w:r>
+        <w:rPr>
+          <w:color w:val="000000"/>
+        </w:rPr>
+        <w:t>excluded</w:t>
+      </w:r>
+      <w:r>
+        <w:rPr>
+          <w:rFonts w:eastAsiaTheme="minorEastAsia" w:hint="eastAsia"/>
+          <w:color w:val="000000"/>
+        </w:rPr>
+        <w:t xml:space="preserve"> to ensure</w:t>
+      </w:r>
+      <w:r>
+        <w:rPr>
+          <w:color w:val="000000"/>
+        </w:rPr>
+        <w:t xml:space="preserve"> that the random effect among sample members is negligible.</w:t>
+      </w:r>
+      <w:r>
+        <w:t xml:space="preserve"> </w:t>
+      </w:r>
+      <w:r>
+        <w:rPr>
+          <w:rFonts w:eastAsiaTheme="minorEastAsia" w:hint="eastAsia"/>
+        </w:rPr>
+        <w:t xml:space="preserve">Because the response variable </w:t>
+      </w:r>
+      <w:r>
+        <w:rPr>
+          <w:rFonts w:eastAsiaTheme="minorEastAsia"/>
+        </w:rPr>
+        <w:t>“</w:t>
+      </w:r>
+      <w:r>
+        <w:rPr>
+          <w:rFonts w:eastAsiaTheme="minorEastAsia"/>
+        </w:rPr>
+        <w:t>Severity of COVID-19 infection (severity)</w:t>
+      </w:r>
+      <w:r>
+        <w:rPr>
+          <w:rFonts w:eastAsiaTheme="minorEastAsia"/>
+        </w:rPr>
+        <w:t>”</w:t>
+      </w:r>
+      <w:r>
+        <w:rPr>
+          <w:rFonts w:eastAsiaTheme="minorEastAsia" w:hint="eastAsia"/>
+        </w:rPr>
+        <w:t xml:space="preserve"> in our dataset is binary, our analysis f</w:t>
+      </w:r>
+      <w:r>
+        <w:rPr>
+          <w:color w:val="000000"/>
+        </w:rPr>
+        <w:t>ocuses on classification models that predict COVID-19 severity and understand how predictors impact the risk of severe infection.</w:t>
+      </w:r>
+      <w:r>
+        <w:t xml:space="preserve"> </w:t>
+      </w:r>
+      <w:r>
+        <w:rPr>
+          <w:color w:val="000000"/>
+        </w:rPr>
+        <w:t>Exploratory data analysis and model training will be conducted on the</w:t>
+      </w:r>
+      <w:r>
+        <w:rPr>
+          <w:rFonts w:eastAsiaTheme="minorEastAsia" w:hint="eastAsia"/>
+          <w:color w:val="000000"/>
+        </w:rPr>
+        <w:t xml:space="preserve"> </w:t>
+      </w:r>
+      <w:r>
+        <w:rPr>
+          <w:color w:val="000000"/>
+        </w:rPr>
+        <w:t>training dataset.</w:t>
+      </w:r>
+      <w:r>
+        <w:t xml:space="preserve"> </w:t>
+      </w:r>
+      <w:r>
+        <w:rPr>
+          <w:color w:val="000000"/>
+        </w:rPr>
+        <w:t xml:space="preserve">We set the seed as </w:t>
+      </w:r>
+      <w:r>
+        <w:rPr>
+          <w:color w:val="000000"/>
+        </w:rPr>
+        <w:t>2358 across the analysis</w:t>
+      </w:r>
+      <w:r>
+        <w:rPr>
+          <w:color w:val="000000"/>
+        </w:rPr>
+        <w:t>.</w:t>
+      </w:r>
+    </w:p>
+    <w:p>
+      <w:pPr>
+        <w:pStyle w:val="NormalWeb"/>
+        <w:shd w:val="clear" w:color="auto" w:fill="FFFFFF"/>
+        <w:spacing w:before="0" w:beforeAutospacing="0" w:after="0" w:afterAutospacing="0"/>
+        <w:textAlignment w:val="baseline"/>
+        <w:rPr>
+          <w:b/>
+          <w:bCs/>
+          <w:color w:val="000000"/>
+        </w:rPr>
+      </w:pPr>
+      <w:r>
+        <w:rPr>
+          <w:b/>
+          <w:bCs/>
+          <w:color w:val="000000"/>
+        </w:rPr>
+        <w:t>Exploratory</w:t>
+      </w:r>
+      <w:r>
+        <w:rPr>
+          <w:rFonts w:eastAsiaTheme="minorEastAsia" w:hint="eastAsia"/>
+          <w:b/>
+          <w:bCs/>
+          <w:color w:val="000000"/>
+        </w:rPr>
+        <w:t xml:space="preserve"> Data</w:t>
+      </w:r>
+      <w:r>
+        <w:rPr>
+          <w:b/>
+          <w:bCs/>
+          <w:color w:val="000000"/>
+        </w:rPr>
+        <w:t xml:space="preserve"> </w:t>
+      </w:r>
+      <w:r>
+        <w:rPr>
+          <w:rFonts w:eastAsiaTheme="minorEastAsia" w:hint="eastAsia"/>
+          <w:b/>
+          <w:bCs/>
+          <w:color w:val="000000"/>
+        </w:rPr>
+        <w:t>A</w:t>
+      </w:r>
+      <w:r>
+        <w:rPr>
+          <w:b/>
+          <w:bCs/>
+          <w:color w:val="000000"/>
+        </w:rPr>
+        <w:t xml:space="preserve">nalysis </w:t>
+      </w:r>
+    </w:p>
+    <w:p>
+      <w:pPr>
+        <w:pStyle w:val="NormalWeb"/>
+        <w:shd w:val="clear" w:color="auto" w:fill="FFFFFF"/>
+        <w:spacing w:before="0" w:beforeAutospacing="0" w:after="0" w:afterAutospacing="0"/>
+        <w:ind w:firstLine="567"/>
+        <w:rPr>
+          <w:rStyle w:val="apple-tab-span"/>
+          <w:rFonts w:eastAsiaTheme="majorEastAsia"/>
+          <w:color w:val="000000"/>
+        </w:rPr>
+      </w:pPr>
+      <w:r>
+        <w:rPr>
+          <w:rStyle w:val="apple-tab-span"/>
+          <w:rFonts w:eastAsiaTheme="majorEastAsia"/>
+          <w:color w:val="000000"/>
+        </w:rPr>
+        <w:t>The study includes six continuous predictors: age, height, weight, body mass index (BMI), systolic blood</w:t>
+      </w:r>
+      <w:r>
+        <w:rPr>
+          <w:rStyle w:val="apple-tab-span"/>
+          <w:rFonts w:eastAsiaTheme="majorEastAsia" w:hint="eastAsia"/>
+          <w:color w:val="000000"/>
+        </w:rPr>
+        <w:t xml:space="preserve"> </w:t>
+      </w:r>
+      <w:r>
+        <w:rPr>
+          <w:rStyle w:val="apple-tab-span"/>
+          <w:rFonts w:eastAsiaTheme="majorEastAsia"/>
+          <w:color w:val="000000"/>
+        </w:rPr>
+        <w:t>pressure (SBP), and low-density lipoprotein (LDL) cholesterol.</w:t>
+      </w:r>
+      <w:r>
+        <w:rPr>
+          <w:rStyle w:val="apple-tab-span"/>
+          <w:rFonts w:eastAsiaTheme="majorEastAsia"/>
+          <w:color w:val="000000"/>
+        </w:rPr>
+        <w:t xml:space="preserve"> </w:t>
+      </w:r>
+      <w:r>
+        <w:rPr>
+          <w:rStyle w:val="apple-tab-span"/>
+          <w:rFonts w:eastAsiaTheme="majorEastAsia"/>
+          <w:color w:val="000000"/>
+        </w:rPr>
+        <w:t>Figure 1 demonstrate</w:t>
+      </w:r>
+      <w:r>
+        <w:rPr>
+          <w:rStyle w:val="apple-tab-span"/>
+          <w:rFonts w:eastAsiaTheme="majorEastAsia"/>
+          <w:color w:val="000000"/>
+        </w:rPr>
+        <w:t>s</w:t>
+      </w:r>
+      <w:r>
+        <w:rPr>
+          <w:rStyle w:val="apple-tab-span"/>
+          <w:rFonts w:eastAsiaTheme="majorEastAsia"/>
+          <w:color w:val="000000"/>
+        </w:rPr>
+        <w:t xml:space="preserve"> that the</w:t>
+      </w:r>
+      <w:r>
+        <w:rPr>
+          <w:rStyle w:val="apple-tab-span"/>
+          <w:rFonts w:eastAsiaTheme="majorEastAsia"/>
+          <w:color w:val="000000"/>
+        </w:rPr>
+        <w:t xml:space="preserve"> </w:t>
+      </w:r>
+      <w:r>
+        <w:rPr>
+          <w:rStyle w:val="apple-tab-span"/>
+          <w:rFonts w:eastAsiaTheme="majorEastAsia"/>
+          <w:color w:val="000000"/>
+        </w:rPr>
+        <w:t>continuous predictors have a relatively symmetrical and approximately normal distribution</w:t>
+      </w:r>
+      <w:r>
+        <w:rPr>
+          <w:rStyle w:val="apple-tab-span"/>
+          <w:rFonts w:eastAsiaTheme="majorEastAsia"/>
+          <w:color w:val="000000"/>
+        </w:rPr>
+        <w:t xml:space="preserve"> in general. From the correlation plot in Figure 2, we can observe that </w:t>
+      </w:r>
+      <w:r>
+        <w:rPr>
+          <w:rStyle w:val="apple-tab-span"/>
+          <w:rFonts w:eastAsiaTheme="majorEastAsia"/>
+          <w:color w:val="000000"/>
+        </w:rPr>
+        <w:t>there is a strong positive correlation between BMI and weight, and a negative correlation between BMI and height.</w:t>
+      </w:r>
+      <w:r>
+        <w:rPr>
+          <w:rStyle w:val="apple-tab-span"/>
+          <w:rFonts w:eastAsiaTheme="majorEastAsia"/>
+          <w:color w:val="000000"/>
+        </w:rPr>
+        <w:t xml:space="preserve"> </w:t>
+      </w:r>
+      <w:r>
+        <w:rPr>
+          <w:rStyle w:val="apple-tab-span"/>
+          <w:rFonts w:eastAsiaTheme="majorEastAsia"/>
+          <w:color w:val="000000"/>
+        </w:rPr>
+        <w:t>SBP</w:t>
+      </w:r>
+      <w:r>
+        <w:rPr>
+          <w:rStyle w:val="apple-tab-span"/>
+          <w:rFonts w:eastAsiaTheme="majorEastAsia"/>
+          <w:color w:val="000000"/>
+        </w:rPr>
+        <w:t xml:space="preserve">, LDL, and age </w:t>
+      </w:r>
+      <w:r>
+        <w:rPr>
+          <w:rStyle w:val="apple-tab-span"/>
+          <w:rFonts w:eastAsiaTheme="majorEastAsia"/>
+          <w:color w:val="000000"/>
+        </w:rPr>
+        <w:t>are moderately correlated</w:t>
+      </w:r>
+      <w:r>
+        <w:rPr>
+          <w:rStyle w:val="apple-tab-span"/>
+          <w:rFonts w:eastAsiaTheme="majorEastAsia"/>
+          <w:color w:val="000000"/>
+        </w:rPr>
+        <w:t xml:space="preserve"> for each other</w:t>
+      </w:r>
+      <w:r>
+        <w:rPr>
+          <w:rStyle w:val="apple-tab-span"/>
+          <w:rFonts w:eastAsiaTheme="majorEastAsia"/>
+          <w:color w:val="000000"/>
+        </w:rPr>
+        <w:t xml:space="preserve">. Highly correlated predictors can cause multicollinearity, potentially impacting the predictive performance of a model. To mitigate this issue, it is essential to implement further model training </w:t>
+      </w:r>
+      <w:r>
+        <w:rPr>
+          <w:rStyle w:val="apple-tab-span"/>
+          <w:rFonts w:eastAsiaTheme="majorEastAsia"/>
+          <w:color w:val="000000"/>
+        </w:rPr>
+        <w:t>with</w:t>
+      </w:r>
+      <w:r>
+        <w:rPr>
+          <w:rStyle w:val="apple-tab-span"/>
+          <w:rFonts w:eastAsiaTheme="majorEastAsia"/>
+          <w:color w:val="000000"/>
+        </w:rPr>
+        <w:t xml:space="preserve"> cross-validation (CV).</w:t>
+      </w:r>
+    </w:p>
+    <w:p>
+      <w:pPr>
+        <w:spacing w:after="0"/>
+        <w:ind w:firstLine="567"/>
+        <w:rPr>
+          <w:rStyle w:val="apple-tab-span"/>
+          <w:rFonts w:eastAsia="Times New Roman"/>
+          <w:bCs w:val="0"/>
+        </w:rPr>
+      </w:pPr>
+      <w:r>
+        <w:rPr>
+          <w:rStyle w:val="apple-tab-span"/>
+          <w:rFonts w:eastAsiaTheme="majorEastAsia"/>
+          <w:color w:val="000000"/>
+        </w:rPr>
+        <w:t xml:space="preserve">The study includes </w:t>
+      </w:r>
+      <w:r>
+        <w:rPr>
+          <w:rStyle w:val="apple-tab-span"/>
+          <w:rFonts w:eastAsiaTheme="majorEastAsia" w:hint="eastAsia"/>
+          <w:color w:val="000000"/>
+        </w:rPr>
+        <w:t>six</w:t>
+      </w:r>
+      <w:r>
+        <w:rPr>
+          <w:rStyle w:val="apple-tab-span"/>
+          <w:rFonts w:eastAsiaTheme="majorEastAsia"/>
+          <w:color w:val="000000"/>
+        </w:rPr>
+        <w:t xml:space="preserve"> categorical predictors: gender, race, smoking status, hypertension status, diabetes</w:t>
+      </w:r>
+      <w:r>
+        <w:rPr>
+          <w:rStyle w:val="apple-tab-span"/>
+          <w:rFonts w:eastAsiaTheme="majorEastAsia" w:hint="eastAsia"/>
+          <w:color w:val="000000"/>
+        </w:rPr>
+        <w:t xml:space="preserve"> </w:t>
+      </w:r>
+      <w:r>
+        <w:rPr>
+          <w:rStyle w:val="apple-tab-span"/>
+          <w:rFonts w:eastAsiaTheme="majorEastAsia"/>
+          <w:color w:val="000000"/>
+        </w:rPr>
+        <w:t>status, vaccine status</w:t>
+      </w:r>
+      <w:r>
+        <w:rPr>
+          <w:rStyle w:val="apple-tab-span"/>
+          <w:rFonts w:eastAsiaTheme="majorEastAsia" w:hint="eastAsia"/>
+          <w:color w:val="000000"/>
+        </w:rPr>
+        <w:t>.</w:t>
+      </w:r>
+      <w:r>
+        <w:rPr>
+          <w:rStyle w:val="apple-tab-span"/>
+          <w:rFonts w:eastAsiaTheme="majorEastAsia"/>
+          <w:color w:val="000000"/>
+        </w:rPr>
+        <w:t xml:space="preserve"> </w:t>
+      </w:r>
+      <w:r>
+        <w:rPr>
+          <w:rFonts w:eastAsia="Times New Roman"/>
+          <w:bCs w:val="0"/>
+          <w:color w:val="000000"/>
+        </w:rPr>
+        <w:t>Figure 3 displays a bar chart that shows</w:t>
+      </w:r>
+      <w:r>
+        <w:rPr>
+          <w:rFonts w:eastAsia="Times New Roman"/>
+          <w:bCs w:val="0"/>
+          <w:color w:val="000000"/>
+        </w:rPr>
+        <w:t xml:space="preserve"> the </w:t>
+      </w:r>
+      <w:r>
+        <w:rPr>
+          <w:rFonts w:eastAsia="Times New Roman"/>
+          <w:color w:val="000000"/>
+        </w:rPr>
+        <w:t>COVID-19 infection</w:t>
+      </w:r>
+      <w:r>
+        <w:rPr>
+          <w:rFonts w:eastAsia="Times New Roman"/>
+          <w:color w:val="000000"/>
+        </w:rPr>
+        <w:t xml:space="preserve"> of</w:t>
+      </w:r>
+      <w:r>
+        <w:rPr>
+          <w:rFonts w:eastAsia="Times New Roman"/>
+          <w:bCs w:val="0"/>
+          <w:color w:val="000000"/>
+        </w:rPr>
+        <w:t xml:space="preserve"> </w:t>
+      </w:r>
+      <w:r>
+        <w:rPr>
+          <w:rFonts w:eastAsia="Times New Roman"/>
+          <w:bCs w:val="0"/>
+          <w:color w:val="000000"/>
+        </w:rPr>
+        <w:t>514</w:t>
+      </w:r>
+      <w:r>
+        <w:rPr>
+          <w:rFonts w:eastAsia="Times New Roman"/>
+          <w:bCs w:val="0"/>
+          <w:color w:val="000000"/>
+        </w:rPr>
+        <w:t xml:space="preserve"> </w:t>
+      </w:r>
+      <w:r>
+        <w:rPr>
+          <w:rFonts w:eastAsia="Times New Roman"/>
+          <w:bCs w:val="0"/>
+          <w:color w:val="000000"/>
+        </w:rPr>
+        <w:t>patients</w:t>
+      </w:r>
+      <w:r>
+        <w:rPr>
+          <w:rFonts w:eastAsia="Times New Roman"/>
+          <w:bCs w:val="0"/>
+          <w:color w:val="000000"/>
+        </w:rPr>
+        <w:t xml:space="preserve"> in the training dataset</w:t>
+      </w:r>
+      <w:r>
+        <w:rPr>
+          <w:rFonts w:eastAsia="Times New Roman"/>
+          <w:bCs w:val="0"/>
+          <w:color w:val="000000"/>
+        </w:rPr>
+        <w:t xml:space="preserve"> was not severe</w:t>
+      </w:r>
+      <w:r>
+        <w:rPr>
+          <w:color w:val="000000"/>
+        </w:rPr>
+        <w:t xml:space="preserve">, while </w:t>
+      </w:r>
+      <w:r>
+        <w:rPr>
+          <w:color w:val="000000"/>
+        </w:rPr>
+        <w:t>286</w:t>
+      </w:r>
+      <w:r>
+        <w:rPr>
+          <w:color w:val="000000"/>
+        </w:rPr>
+        <w:t xml:space="preserve"> </w:t>
+      </w:r>
+      <w:r>
+        <w:rPr>
+          <w:rFonts w:eastAsia="Times New Roman"/>
+          <w:bCs w:val="0"/>
+          <w:color w:val="000000"/>
+        </w:rPr>
+        <w:t>patients</w:t>
+      </w:r>
+      <w:r>
+        <w:rPr>
+          <w:color w:val="000000"/>
+        </w:rPr>
+        <w:t xml:space="preserve"> </w:t>
+      </w:r>
+      <w:r>
+        <w:rPr>
+          <w:color w:val="000000"/>
+        </w:rPr>
+        <w:t xml:space="preserve">had severe </w:t>
+      </w:r>
+      <w:r>
+        <w:rPr>
+          <w:rFonts w:eastAsia="Times New Roman"/>
+          <w:color w:val="000000"/>
+        </w:rPr>
+        <w:t>COVID-19 infection</w:t>
+      </w:r>
+      <w:r>
+        <w:rPr>
+          <w:color w:val="000000"/>
+        </w:rPr>
+        <w:t>.</w:t>
+      </w:r>
+      <w:r>
+        <w:rPr>
+          <w:color w:val="000000"/>
+        </w:rPr>
+        <w:t xml:space="preserve"> </w:t>
+      </w:r>
+      <w:r>
+        <w:rPr>
+          <w:rFonts w:eastAsia="Times New Roman"/>
+          <w:bCs w:val="0"/>
+          <w:color w:val="000000"/>
+        </w:rPr>
+        <w:t xml:space="preserve">Figure </w:t>
+      </w:r>
+      <w:r>
+        <w:rPr>
+          <w:rFonts w:eastAsia="Times New Roman"/>
+          <w:bCs w:val="0"/>
+          <w:color w:val="000000"/>
+        </w:rPr>
+        <w:t>4</w:t>
+      </w:r>
+      <w:r>
+        <w:rPr>
+          <w:rFonts w:eastAsia="Times New Roman"/>
+          <w:bCs w:val="0"/>
+          <w:color w:val="000000"/>
+        </w:rPr>
+        <w:t xml:space="preserve"> demonstrates that the outcome has a </w:t>
+      </w:r>
+      <w:r>
+        <w:rPr>
+          <w:rFonts w:eastAsia="Times New Roman"/>
+          <w:bCs w:val="0"/>
+          <w:color w:val="000000"/>
+        </w:rPr>
+        <w:t>similar</w:t>
+      </w:r>
+      <w:r>
+        <w:rPr>
+          <w:rFonts w:eastAsia="Times New Roman"/>
+          <w:bCs w:val="0"/>
+          <w:color w:val="000000"/>
+        </w:rPr>
+        <w:t xml:space="preserve"> distribution pattern among </w:t>
+      </w:r>
+      <w:r>
+        <w:rPr>
+          <w:rFonts w:eastAsia="Times New Roman"/>
+          <w:bCs w:val="0"/>
+          <w:color w:val="000000"/>
+        </w:rPr>
+        <w:t>most of the</w:t>
+      </w:r>
+      <w:r>
+        <w:rPr>
+          <w:rFonts w:eastAsia="Times New Roman"/>
+          <w:bCs w:val="0"/>
+          <w:color w:val="000000"/>
+        </w:rPr>
+        <w:t xml:space="preserve"> predictors, which means that in </w:t>
+      </w:r>
+      <w:r>
+        <w:rPr>
+          <w:rFonts w:eastAsia="Times New Roman"/>
+          <w:bCs w:val="0"/>
+          <w:color w:val="000000"/>
+        </w:rPr>
+        <w:t>general</w:t>
+      </w:r>
+      <w:r>
+        <w:rPr>
+          <w:rFonts w:eastAsia="Times New Roman"/>
+          <w:bCs w:val="0"/>
+          <w:color w:val="000000"/>
+        </w:rPr>
+        <w:t xml:space="preserve">, there are more </w:t>
+      </w:r>
+      <w:r>
+        <w:rPr>
+          <w:rFonts w:eastAsia="Times New Roman"/>
+          <w:bCs w:val="0"/>
+          <w:color w:val="000000"/>
+        </w:rPr>
+        <w:t>patients who had a not severe COVID-19 infection, except for those who are not vaccinated and had hypertension.</w:t>
+      </w:r>
+    </w:p>
+    <w:p>
+      <w:pPr>
+        <w:pStyle w:val="NormalWeb"/>
+        <w:shd w:val="clear" w:color="auto" w:fill="FFFFFF"/>
+        <w:spacing w:before="0" w:beforeAutospacing="0" w:after="0" w:afterAutospacing="0"/>
+        <w:rPr>
+          <w:rFonts w:eastAsiaTheme="majorEastAsia"/>
+          <w:color w:val="000000"/>
+        </w:rPr>
+      </w:pPr>
+    </w:p>
+    <w:p>
+      <w:pPr>
+        <w:pStyle w:val="NormalWeb"/>
+        <w:shd w:val="clear" w:color="auto" w:fill="FFFFFF"/>
+        <w:spacing w:before="0" w:beforeAutospacing="0" w:after="0" w:afterAutospacing="0"/>
+        <w:ind w:firstLine="567"/>
+        <w:rPr>
+          <w:rFonts w:eastAsiaTheme="majorEastAsia"/>
+          <w:color w:val="000000"/>
+        </w:rPr>
+      </w:pPr>
+      <w:r>
+        <w:rPr>
+          <w:rFonts w:eastAsiaTheme="majorEastAsia"/>
+          <w:noProof/>
+          <w:color w:val="000000"/>
+        </w:rPr>
+        <w:drawing>
+          <wp:inline distT="0" distB="0" distL="0" distR="0" wp14:anchorId="2F309454" wp14:editId="24BDE208">
+            <wp:extent cx="4385211" cy="2956560"/>
+            <wp:effectExtent l="0" t="0" r="0" b="0"/>
+            <wp:docPr id="611125023" name="Picture 1" descr="A group of graphs with numbers and lines&#10;&#10;Description automatically generated with medium confidence"/>
+            <wp:cNvGraphicFramePr>
+              <a:graphicFrameLocks xmlns:a="http://schemas.openxmlformats.org/drawingml/2006/main" noChangeAspect="1"/>
+            </wp:cNvGraphicFramePr>
+            <a:graphic xmlns:a="http://schemas.openxmlformats.org/drawingml/2006/main">
+              <a:graphicData uri="http://schemas.openxmlformats.org/drawingml/2006/picture">
+                <pic:pic xmlns:pic="http://schemas.openxmlformats.org/drawingml/2006/picture">
+                  <pic:nvPicPr>
+                    <pic:cNvPr id="611125023" name="Picture 1" descr="A group of graphs with numbers and lines&#10;&#10;Description automatically generated with medium confidence"/>
+                    <pic:cNvPicPr/>
+                  </pic:nvPicPr>
+                  <pic:blipFill>
+                    <a:blip r:embed="rId5"/>
+                    <a:stretch>
+                      <a:fillRect/>
+                    </a:stretch>
+                  </pic:blipFill>
+                  <pic:spPr>
+                    <a:xfrm>
+                      <a:off x="0" y="0"/>
+                      <a:ext cx="4444793" cy="2996731"/>
+                    </a:xfrm>
+                    <a:prstGeom prst="rect">
+                      <a:avLst/>
+                    </a:prstGeom>
+                  </pic:spPr>
+                </pic:pic>
+              </a:graphicData>
+            </a:graphic>
+          </wp:inline>
+        </w:drawing>
+      </w:r>
+    </w:p>
+    <w:p>
+      <w:pPr>
+        <w:pStyle w:val="NormalWeb"/>
+        <w:shd w:val="clear" w:color="auto" w:fill="FFFFFF"/>
+        <w:spacing w:before="0" w:beforeAutospacing="0" w:after="0" w:afterAutospacing="0"/>
+        <w:ind w:firstLine="1701"/>
+        <w:rPr>
+          <w:rFonts w:eastAsiaTheme="majorEastAsia"/>
+          <w:color w:val="000000"/>
+          <w:sz w:val="20"/>
+          <w:szCs w:val="20"/>
+        </w:rPr>
+      </w:pPr>
+      <w:r>
+        <w:rPr>
+          <w:rFonts w:eastAsiaTheme="majorEastAsia"/>
+          <w:color w:val="000000"/>
+          <w:sz w:val="20"/>
+          <w:szCs w:val="20"/>
+        </w:rPr>
+        <w:t>Figure 1. Density Plots of Continuous Predictors by Severity</w:t>
+      </w:r>
+    </w:p>
+    <w:p>
+      <w:pPr>
+        <w:pStyle w:val="NormalWeb"/>
+        <w:shd w:val="clear" w:color="auto" w:fill="FFFFFF"/>
+        <w:spacing w:before="0" w:beforeAutospacing="0" w:after="0" w:afterAutospacing="0"/>
+        <w:rPr>
+          <w:rFonts w:eastAsiaTheme="majorEastAsia"/>
+          <w:color w:val="000000"/>
+        </w:rPr>
+      </w:pPr>
+      <w:r>
+        <w:rPr>
+          <w:rFonts w:eastAsiaTheme="majorEastAsia"/>
+          <w:noProof/>
+          <w:color w:val="000000"/>
+        </w:rPr>
+        <w:lastRenderedPageBreak/>
+        <w:drawing>
+          <wp:inline distT="0" distB="0" distL="0" distR="0" wp14:anchorId="5E1030BD" wp14:editId="46F71DD5">
+            <wp:extent cx="2360930" cy="2133415"/>
+            <wp:effectExtent l="0" t="0" r="1270" b="635"/>
+            <wp:docPr id="920360635" name="Picture 1" descr="A diagram of a graph&#10;&#10;Description automatically generated with medium confidence"/>
+            <wp:cNvGraphicFramePr>
+              <a:graphicFrameLocks xmlns:a="http://schemas.openxmlformats.org/drawingml/2006/main" noChangeAspect="1"/>
+            </wp:cNvGraphicFramePr>
+            <a:graphic xmlns:a="http://schemas.openxmlformats.org/drawingml/2006/main">
+              <a:graphicData uri="http://schemas.openxmlformats.org/drawingml/2006/picture">
+                <pic:pic xmlns:pic="http://schemas.openxmlformats.org/drawingml/2006/picture">
+                  <pic:nvPicPr>
+                    <pic:cNvPr id="920360635" name="Picture 1" descr="A diagram of a graph&#10;&#10;Description automatically generated with medium confidence"/>
+                    <pic:cNvPicPr/>
+                  </pic:nvPicPr>
+                  <pic:blipFill>
+                    <a:blip r:embed="rId6"/>
+                    <a:stretch>
+                      <a:fillRect/>
+                    </a:stretch>
+                  </pic:blipFill>
+                  <pic:spPr>
+                    <a:xfrm>
+                      <a:off x="0" y="0"/>
+                      <a:ext cx="2392651" cy="2162079"/>
+                    </a:xfrm>
+                    <a:prstGeom prst="rect">
+                      <a:avLst/>
+                    </a:prstGeom>
+                  </pic:spPr>
+                </pic:pic>
+              </a:graphicData>
+            </a:graphic>
+          </wp:inline>
+        </w:drawing>
+      </w:r>
+      <w:r>
+        <w:rPr>
+          <w:rFonts w:eastAsiaTheme="minorEastAsia"/>
+          <w:noProof/>
+        </w:rPr>
+        <w:drawing>
+          <wp:inline distT="0" distB="0" distL="0" distR="0" wp14:anchorId="6BBB2D17" wp14:editId="08350EFD">
+            <wp:extent cx="2903855" cy="1976691"/>
+            <wp:effectExtent l="0" t="0" r="0" b="5080"/>
+            <wp:docPr id="47185743" name="Picture 1" descr="A graph with a red and blue rectangle&#10;&#10;Description automatically generated"/>
+            <wp:cNvGraphicFramePr>
+              <a:graphicFrameLocks xmlns:a="http://schemas.openxmlformats.org/drawingml/2006/main" noChangeAspect="1"/>
+            </wp:cNvGraphicFramePr>
+            <a:graphic xmlns:a="http://schemas.openxmlformats.org/drawingml/2006/main">
+              <a:graphicData uri="http://schemas.openxmlformats.org/drawingml/2006/picture">
+                <pic:pic xmlns:pic="http://schemas.openxmlformats.org/drawingml/2006/picture">
+                  <pic:nvPicPr>
+                    <pic:cNvPr id="47185743" name="Picture 1" descr="A graph with a red and blue rectangle&#10;&#10;Description automatically generated"/>
+                    <pic:cNvPicPr/>
+                  </pic:nvPicPr>
+                  <pic:blipFill>
+                    <a:blip r:embed="rId7"/>
+                    <a:stretch>
+                      <a:fillRect/>
+                    </a:stretch>
+                  </pic:blipFill>
+                  <pic:spPr>
+                    <a:xfrm>
+                      <a:off x="0" y="0"/>
+                      <a:ext cx="2906810" cy="1978703"/>
+                    </a:xfrm>
+                    <a:prstGeom prst="rect">
+                      <a:avLst/>
+                    </a:prstGeom>
+                  </pic:spPr>
+                </pic:pic>
+              </a:graphicData>
+            </a:graphic>
+          </wp:inline>
+        </w:drawing>
+      </w:r>
+    </w:p>
+    <w:p>
+      <w:pPr>
+        <w:pStyle w:val="NormalWeb"/>
+        <w:shd w:val="clear" w:color="auto" w:fill="FFFFFF"/>
+        <w:spacing w:before="0" w:beforeAutospacing="0" w:after="0" w:afterAutospacing="0"/>
+        <w:ind w:firstLine="851"/>
+        <w:rPr>
+          <w:rFonts w:eastAsiaTheme="majorEastAsia"/>
+          <w:color w:val="000000"/>
+        </w:rPr>
+      </w:pPr>
+      <w:r>
+        <w:rPr>
+          <w:rFonts w:eastAsiaTheme="majorEastAsia"/>
+          <w:color w:val="000000"/>
+          <w:sz w:val="20"/>
+          <w:szCs w:val="20"/>
+        </w:rPr>
+        <w:t xml:space="preserve">Figure </w:t>
+      </w:r>
+      <w:r>
+        <w:rPr>
+          <w:rFonts w:eastAsiaTheme="majorEastAsia"/>
+          <w:color w:val="000000"/>
+          <w:sz w:val="20"/>
+          <w:szCs w:val="20"/>
+        </w:rPr>
+        <w:t>2</w:t>
+      </w:r>
+      <w:r>
+        <w:rPr>
+          <w:rFonts w:eastAsiaTheme="majorEastAsia"/>
+          <w:color w:val="000000"/>
+          <w:sz w:val="20"/>
+          <w:szCs w:val="20"/>
+        </w:rPr>
+        <w:t xml:space="preserve">. </w:t>
+      </w:r>
+      <w:r>
+        <w:rPr>
+          <w:rFonts w:eastAsiaTheme="majorEastAsia"/>
+          <w:color w:val="000000"/>
+          <w:sz w:val="20"/>
+          <w:szCs w:val="20"/>
+        </w:rPr>
+        <w:t xml:space="preserve">Correlation Plot                               </w:t>
+      </w:r>
+      <w:r>
+        <w:rPr>
+          <w:rFonts w:eastAsiaTheme="majorEastAsia"/>
+          <w:color w:val="000000"/>
+          <w:sz w:val="20"/>
+          <w:szCs w:val="20"/>
+        </w:rPr>
+        <w:t xml:space="preserve">  </w:t>
+      </w:r>
+      <w:r>
+        <w:rPr>
+          <w:rFonts w:eastAsiaTheme="majorEastAsia"/>
+          <w:color w:val="000000"/>
+          <w:sz w:val="20"/>
+          <w:szCs w:val="20"/>
+        </w:rPr>
+        <w:t xml:space="preserve">Figure </w:t>
+      </w:r>
+      <w:r>
+        <w:rPr>
+          <w:rFonts w:eastAsiaTheme="majorEastAsia"/>
+          <w:color w:val="000000"/>
+          <w:sz w:val="20"/>
+          <w:szCs w:val="20"/>
+        </w:rPr>
+        <w:t>3</w:t>
+      </w:r>
+      <w:r>
+        <w:rPr>
+          <w:rFonts w:eastAsiaTheme="majorEastAsia"/>
+          <w:color w:val="000000"/>
+          <w:sz w:val="20"/>
+          <w:szCs w:val="20"/>
+        </w:rPr>
+        <w:t xml:space="preserve">. </w:t>
+      </w:r>
+      <w:r>
+        <w:rPr>
+          <w:rFonts w:eastAsiaTheme="majorEastAsia"/>
+          <w:color w:val="000000"/>
+          <w:sz w:val="20"/>
+          <w:szCs w:val="20"/>
+        </w:rPr>
+        <w:t>Bar Chart of Severity Counts</w:t>
+      </w:r>
+    </w:p>
+    <w:p>
+      <w:pPr>
+        <w:pStyle w:val="NormalWeb"/>
+        <w:shd w:val="clear" w:color="auto" w:fill="FFFFFF"/>
+        <w:spacing w:before="0" w:beforeAutospacing="0" w:after="0" w:afterAutospacing="0"/>
+        <w:ind w:firstLine="1560"/>
+        <w:rPr>
+          <w:rFonts w:eastAsiaTheme="minorEastAsia"/>
+        </w:rPr>
+      </w:pPr>
+      <w:r>
+        <w:rPr>
+          <w:rFonts w:eastAsiaTheme="minorEastAsia"/>
+          <w:noProof/>
+        </w:rPr>
+        <w:drawing>
+          <wp:inline distT="0" distB="0" distL="0" distR="0" wp14:anchorId="3922F95F" wp14:editId="0ABE8520">
+            <wp:extent cx="3169920" cy="2130328"/>
+            <wp:effectExtent l="0" t="0" r="0" b="3810"/>
+            <wp:docPr id="802952609" name="Picture 1" descr="A group of blue and pink bars&#10;&#10;Description automatically generated"/>
+            <wp:cNvGraphicFramePr>
+              <a:graphicFrameLocks xmlns:a="http://schemas.openxmlformats.org/drawingml/2006/main" noChangeAspect="1"/>
+            </wp:cNvGraphicFramePr>
+            <a:graphic xmlns:a="http://schemas.openxmlformats.org/drawingml/2006/main">
+              <a:graphicData uri="http://schemas.openxmlformats.org/drawingml/2006/picture">
+                <pic:pic xmlns:pic="http://schemas.openxmlformats.org/drawingml/2006/picture">
+                  <pic:nvPicPr>
+                    <pic:cNvPr id="802952609" name="Picture 1" descr="A group of blue and pink bars&#10;&#10;Description automatically generated"/>
+                    <pic:cNvPicPr/>
+                  </pic:nvPicPr>
+                  <pic:blipFill>
+                    <a:blip r:embed="rId8"/>
+                    <a:stretch>
+                      <a:fillRect/>
+                    </a:stretch>
+                  </pic:blipFill>
+                  <pic:spPr>
+                    <a:xfrm>
+                      <a:off x="0" y="0"/>
+                      <a:ext cx="3213352" cy="2159516"/>
+                    </a:xfrm>
+                    <a:prstGeom prst="rect">
+                      <a:avLst/>
+                    </a:prstGeom>
+                  </pic:spPr>
+                </pic:pic>
+              </a:graphicData>
+            </a:graphic>
+          </wp:inline>
+        </w:drawing>
+      </w:r>
+    </w:p>
+    <w:p>
+      <w:pPr>
+        <w:pStyle w:val="NormalWeb"/>
+        <w:shd w:val="clear" w:color="auto" w:fill="FFFFFF"/>
+        <w:spacing w:before="0" w:beforeAutospacing="0" w:after="0" w:afterAutospacing="0"/>
+        <w:ind w:firstLine="1560"/>
+        <w:rPr>
+          <w:rFonts w:eastAsiaTheme="minorEastAsia"/>
+          <w:sz w:val="20"/>
+          <w:szCs w:val="20"/>
+        </w:rPr>
+      </w:pPr>
+      <w:r>
+        <w:rPr>
+          <w:rFonts w:eastAsiaTheme="minorEastAsia"/>
+          <w:sz w:val="20"/>
+          <w:szCs w:val="20"/>
+        </w:rPr>
+        <w:t xml:space="preserve">Figure 4. </w:t>
+      </w:r>
+      <w:r>
+        <w:rPr>
+          <w:rFonts w:eastAsiaTheme="minorEastAsia"/>
+          <w:sz w:val="20"/>
+          <w:szCs w:val="20"/>
+        </w:rPr>
+        <w:t>Bar Charts of Severity by Categorical Predictors</w:t>
+      </w:r>
+    </w:p>
+    <w:p>
+      <w:pPr>
+        <w:pStyle w:val="NormalWeb"/>
+        <w:shd w:val="clear" w:color="auto" w:fill="FFFFFF"/>
+        <w:spacing w:before="0" w:beforeAutospacing="0" w:after="0" w:afterAutospacing="0"/>
+        <w:textAlignment w:val="baseline"/>
+        <w:rPr>
+          <w:b/>
+          <w:bCs/>
+          <w:color w:val="000000"/>
+        </w:rPr>
+      </w:pPr>
+      <w:r>
+        <w:rPr>
+          <w:b/>
+          <w:bCs/>
+          <w:color w:val="000000"/>
+        </w:rPr>
+        <w:t>Model training</w:t>
+      </w:r>
+      <w:r>
+        <w:rPr>
+          <w:color w:val="000000"/>
+        </w:rPr>
+        <w:t xml:space="preserve">  </w:t>
+      </w:r>
+    </w:p>
+    <w:p>
+      <w:pPr>
+        <w:spacing w:after="0"/>
+        <w:ind w:firstLine="567"/>
+        <w:rPr>
+          <w:rFonts w:eastAsia="Times New Roman"/>
+          <w:bCs w:val="0"/>
+        </w:rPr>
+      </w:pPr>
+      <w:r>
+        <w:rPr>
+          <w:rFonts w:eastAsia="Times New Roman"/>
+          <w:bCs w:val="0"/>
+          <w:color w:val="000000"/>
+        </w:rPr>
+        <w:t xml:space="preserve">To identify the optimal model for predicting severity of COVID-19 infection as a binary outcome, we evaluated 5 models through model training: Penalized Logistic Regression, </w:t>
+      </w:r>
+      <w:r>
+        <w:rPr>
+          <w:rFonts w:eastAsia="Times New Roman"/>
+          <w:bCs w:val="0"/>
+          <w:color w:val="000000"/>
+        </w:rPr>
+        <w:t>Multivariate Adaptive Regression Splines</w:t>
+      </w:r>
+      <w:r>
+        <w:rPr>
+          <w:rFonts w:eastAsia="Times New Roman"/>
+          <w:bCs w:val="0"/>
+          <w:color w:val="000000"/>
+        </w:rPr>
+        <w:t xml:space="preserve"> (</w:t>
+      </w:r>
+      <w:r>
+        <w:rPr>
+          <w:rFonts w:eastAsia="Times New Roman"/>
+          <w:bCs w:val="0"/>
+          <w:color w:val="000000"/>
+        </w:rPr>
+        <w:t>MARS</w:t>
+      </w:r>
+      <w:r>
+        <w:rPr>
+          <w:rFonts w:eastAsia="Times New Roman"/>
+          <w:bCs w:val="0"/>
+          <w:color w:val="000000"/>
+        </w:rPr>
+        <w:t>)</w:t>
+      </w:r>
+      <w:r>
+        <w:rPr>
+          <w:rFonts w:eastAsia="Times New Roman"/>
+          <w:bCs w:val="0"/>
+          <w:color w:val="000000"/>
+        </w:rPr>
+        <w:t>, Support Vector Machine (SVM)</w:t>
+      </w:r>
+      <w:r>
+        <w:rPr>
+          <w:rFonts w:eastAsia="Times New Roman"/>
+          <w:bCs w:val="0"/>
+          <w:color w:val="000000"/>
+        </w:rPr>
+        <w:t xml:space="preserve"> using </w:t>
+      </w:r>
+      <w:r>
+        <w:rPr>
+          <w:rFonts w:eastAsia="Times New Roman"/>
+          <w:bCs w:val="0"/>
+          <w:color w:val="000000"/>
+        </w:rPr>
+        <w:t>Radial Kernel</w:t>
+      </w:r>
+      <w:r>
+        <w:rPr>
+          <w:rFonts w:eastAsia="Times New Roman"/>
+          <w:bCs w:val="0"/>
+          <w:color w:val="000000"/>
+        </w:rPr>
+        <w:t xml:space="preserve">, Random Forest, and </w:t>
+      </w:r>
+      <w:r>
+        <w:rPr>
+          <w:rFonts w:eastAsia="Times New Roman"/>
+          <w:color w:val="000000"/>
+        </w:rPr>
+        <w:t>Classification Tree</w:t>
+      </w:r>
+      <w:r>
+        <w:rPr>
+          <w:rFonts w:eastAsia="Times New Roman"/>
+          <w:bCs w:val="0"/>
+          <w:color w:val="000000"/>
+        </w:rPr>
+        <w:t xml:space="preserve"> with AdaBoost. All models were trained using 10-fold cross validation. Following cross validation, we selected the optimal tuning parameters for each model. Additionally, we reported the</w:t>
+      </w:r>
+      <w:r>
+        <w:rPr>
+          <w:rFonts w:eastAsia="Times New Roman"/>
+          <w:bCs w:val="0"/>
+          <w:color w:val="000000"/>
+        </w:rPr>
+        <w:t xml:space="preserve"> </w:t>
+      </w:r>
+      <w:r>
+        <w:rPr>
+          <w:rFonts w:eastAsia="Times New Roman"/>
+          <w:bCs w:val="0"/>
+          <w:color w:val="000000"/>
+        </w:rPr>
+        <w:t>test accuracy obtained by applying the final model to the test data for each model.</w:t>
+      </w:r>
+    </w:p>
+    <w:p>
+      <w:pPr>
+        <w:spacing w:after="0"/>
+        <w:rPr>
+          <w:rFonts w:eastAsia="Times New Roman"/>
+          <w:bCs w:val="0"/>
+          <w:i/>
+          <w:iCs/>
+        </w:rPr>
+      </w:pPr>
+      <w:r>
+        <w:rPr>
+          <w:b/>
+          <w:bCs w:val="0"/>
+          <w:i/>
+          <w:iCs/>
+          <w:color w:val="000000"/>
+        </w:rPr>
+        <w:t>Penalized</w:t>
+      </w:r>
+      <w:r>
+        <w:rPr>
+          <w:rFonts w:eastAsia="Times New Roman"/>
+          <w:b/>
+          <w:i/>
+          <w:iCs/>
+          <w:color w:val="000000"/>
+        </w:rPr>
+        <w:t xml:space="preserve"> Logistic Regression</w:t>
+      </w:r>
+      <w:r>
+        <w:rPr>
+          <w:rFonts w:eastAsia="Times New Roman"/>
+          <w:b/>
+          <w:i/>
+          <w:iCs/>
+          <w:color w:val="000000"/>
+        </w:rPr>
+        <w:t xml:space="preserve"> (PLR)</w:t>
+      </w:r>
+      <w:r>
+        <w:rPr>
+          <w:rFonts w:eastAsia="Times New Roman"/>
+          <w:b/>
+          <w:i/>
+          <w:iCs/>
+          <w:color w:val="000000"/>
+        </w:rPr>
+        <w:t xml:space="preserve"> </w:t>
+      </w:r>
+    </w:p>
+    <w:p>
+      <w:pPr>
+        <w:spacing w:after="0"/>
+        <w:ind w:firstLine="567"/>
+        <w:rPr>
+          <w:rFonts w:eastAsia="Times New Roman"/>
+          <w:bCs w:val="0"/>
+        </w:rPr>
+      </w:pPr>
+      <w:r>
+        <w:rPr>
+          <w:rFonts w:eastAsia="Times New Roman"/>
+          <w:bCs w:val="0"/>
+          <w:color w:val="000000"/>
+        </w:rPr>
+        <w:t>Th</w:t>
+      </w:r>
+      <w:r>
+        <w:rPr>
+          <w:rFonts w:eastAsia="Times New Roman"/>
+          <w:bCs w:val="0"/>
+          <w:color w:val="000000"/>
+        </w:rPr>
+        <w:t>e</w:t>
+      </w:r>
+      <w:r>
+        <w:rPr>
+          <w:rFonts w:eastAsia="Times New Roman"/>
+          <w:bCs w:val="0"/>
+          <w:color w:val="000000"/>
+        </w:rPr>
+        <w:t xml:space="preserve"> </w:t>
+      </w:r>
+      <w:r>
+        <w:rPr>
+          <w:rFonts w:eastAsia="Times New Roman"/>
+          <w:bCs w:val="0"/>
+          <w:color w:val="000000"/>
+        </w:rPr>
+        <w:t>PLR</w:t>
+      </w:r>
+      <w:r>
+        <w:rPr>
+          <w:rFonts w:eastAsia="Times New Roman"/>
+          <w:bCs w:val="0"/>
+          <w:color w:val="000000"/>
+        </w:rPr>
+        <w:t xml:space="preserve"> model </w:t>
+      </w:r>
+      <w:r>
+        <w:rPr>
+          <w:rFonts w:eastAsia="Times New Roman"/>
+          <w:bCs w:val="0"/>
+          <w:color w:val="000000"/>
+        </w:rPr>
+        <w:t>is</w:t>
+      </w:r>
+      <w:r>
+        <w:rPr>
+          <w:rFonts w:eastAsia="Times New Roman"/>
+          <w:bCs w:val="0"/>
+          <w:color w:val="000000"/>
+        </w:rPr>
+        <w:t xml:space="preserve"> implemented using the </w:t>
+      </w:r>
+      <w:proofErr w:type="spellStart"/>
+      <w:r>
+        <w:rPr>
+          <w:rFonts w:eastAsia="Times New Roman"/>
+          <w:bCs w:val="0"/>
+          <w:color w:val="000000"/>
+        </w:rPr>
+        <w:t>glmnet</w:t>
+      </w:r>
+      <w:proofErr w:type="spellEnd"/>
+      <w:r>
+        <w:rPr>
+          <w:rFonts w:eastAsia="Times New Roman"/>
+          <w:bCs w:val="0"/>
+          <w:color w:val="000000"/>
+        </w:rPr>
+        <w:t xml:space="preserve"> method in R, which specifically applies elastic net regularization. </w:t>
+      </w:r>
+      <w:r>
+        <w:rPr>
+          <w:rFonts w:eastAsia="Times New Roman"/>
+          <w:bCs w:val="0"/>
+          <w:color w:val="000000"/>
+        </w:rPr>
+        <w:t>Most of the</w:t>
+      </w:r>
+      <w:r>
+        <w:rPr>
+          <w:rFonts w:eastAsia="Times New Roman"/>
+          <w:bCs w:val="0"/>
+          <w:color w:val="000000"/>
+        </w:rPr>
+        <w:t xml:space="preserve"> assumption</w:t>
+      </w:r>
+      <w:r>
+        <w:rPr>
+          <w:rFonts w:eastAsia="Times New Roman"/>
+          <w:bCs w:val="0"/>
+          <w:color w:val="000000"/>
+        </w:rPr>
+        <w:t>s</w:t>
+      </w:r>
+      <w:r>
+        <w:rPr>
+          <w:rFonts w:eastAsia="Times New Roman"/>
+          <w:bCs w:val="0"/>
+          <w:color w:val="000000"/>
+        </w:rPr>
+        <w:t xml:space="preserve"> of this </w:t>
+      </w:r>
+      <w:r>
+        <w:rPr>
+          <w:rFonts w:eastAsia="Times New Roman"/>
+          <w:bCs w:val="0"/>
+          <w:color w:val="000000"/>
+        </w:rPr>
+        <w:t>PLR</w:t>
+      </w:r>
+      <w:r>
+        <w:rPr>
+          <w:rFonts w:eastAsia="Times New Roman"/>
+          <w:bCs w:val="0"/>
+          <w:color w:val="000000"/>
+        </w:rPr>
+        <w:t xml:space="preserve"> model </w:t>
+      </w:r>
+      <w:r>
+        <w:rPr>
+          <w:rFonts w:eastAsia="Times New Roman"/>
+          <w:bCs w:val="0"/>
+          <w:color w:val="000000"/>
+        </w:rPr>
+        <w:t>are the same as Linear model, except</w:t>
+      </w:r>
+      <w:r>
+        <w:rPr>
+          <w:rFonts w:eastAsia="Times New Roman"/>
+          <w:bCs w:val="0"/>
+          <w:color w:val="000000"/>
+        </w:rPr>
+        <w:t xml:space="preserve"> that the response variable follows a binomial distribution, where the log-odds of the outcome is a linear combination of the independent variables.</w:t>
+      </w:r>
+      <w:r>
+        <w:rPr>
+          <w:rFonts w:eastAsia="Times New Roman"/>
+          <w:bCs w:val="0"/>
+          <w:color w:val="000000"/>
+        </w:rPr>
+        <w:t xml:space="preserve"> </w:t>
+      </w:r>
+      <w:r>
+        <w:rPr>
+          <w:rFonts w:eastAsia="Times New Roman"/>
+          <w:bCs w:val="0"/>
+          <w:color w:val="000000"/>
+        </w:rPr>
+        <w:t>After conducting cross-validation</w:t>
+      </w:r>
+      <w:r>
+        <w:rPr>
+          <w:rFonts w:eastAsia="Times New Roman"/>
+          <w:bCs w:val="0"/>
+          <w:color w:val="000000"/>
+        </w:rPr>
+        <w:t>, the</w:t>
+      </w:r>
+      <w:r>
+        <w:rPr>
+          <w:rFonts w:eastAsia="Times New Roman"/>
+          <w:bCs w:val="0"/>
+          <w:color w:val="000000"/>
+        </w:rPr>
+        <w:t xml:space="preserve"> two</w:t>
+      </w:r>
+      <w:r>
+        <w:rPr>
+          <w:rFonts w:eastAsia="Times New Roman"/>
+          <w:bCs w:val="0"/>
+          <w:color w:val="000000"/>
+        </w:rPr>
+        <w:t xml:space="preserve"> </w:t>
+      </w:r>
+      <w:r>
+        <w:rPr>
+          <w:rFonts w:eastAsia="Times New Roman"/>
+          <w:bCs w:val="0"/>
+          <w:color w:val="000000"/>
+        </w:rPr>
+        <w:t>optimal</w:t>
+      </w:r>
+      <w:r>
+        <w:rPr>
+          <w:rFonts w:eastAsia="Times New Roman"/>
+          <w:bCs w:val="0"/>
+          <w:color w:val="000000"/>
+        </w:rPr>
+        <w:t xml:space="preserve"> tuning parameters</w:t>
+      </w:r>
+      <w:r>
+        <w:rPr>
+          <w:rFonts w:eastAsia="Times New Roman"/>
+          <w:bCs w:val="0"/>
+          <w:color w:val="000000"/>
+        </w:rPr>
+        <w:t xml:space="preserve"> are 0.25 (alpha)</w:t>
+      </w:r>
+      <w:r>
+        <w:rPr>
+          <w:rFonts w:eastAsia="Times New Roman"/>
+          <w:bCs w:val="0"/>
+          <w:color w:val="000000"/>
+        </w:rPr>
+        <w:t xml:space="preserve"> from 21 candidates with</w:t>
+      </w:r>
+      <w:r>
+        <w:rPr>
+          <w:rFonts w:eastAsia="Times New Roman"/>
+          <w:bCs w:val="0"/>
+          <w:color w:val="000000"/>
+        </w:rPr>
+        <w:t>in</w:t>
+      </w:r>
+      <w:r>
+        <w:rPr>
+          <w:rFonts w:eastAsia="Times New Roman"/>
+          <w:bCs w:val="0"/>
+          <w:color w:val="000000"/>
+        </w:rPr>
+        <w:t xml:space="preserve"> range of 0</w:t>
+      </w:r>
+      <w:r>
+        <w:rPr>
+          <w:rFonts w:eastAsia="Times New Roman"/>
+          <w:bCs w:val="0"/>
+          <w:color w:val="000000"/>
+        </w:rPr>
+        <w:t>-</w:t>
+      </w:r>
+      <w:r>
+        <w:rPr>
+          <w:rFonts w:eastAsia="Times New Roman"/>
+          <w:bCs w:val="0"/>
+          <w:color w:val="000000"/>
+        </w:rPr>
+        <w:t>1,</w:t>
+      </w:r>
+      <w:r>
+        <w:rPr>
+          <w:rFonts w:eastAsia="Times New Roman"/>
+          <w:bCs w:val="0"/>
+          <w:color w:val="000000"/>
+        </w:rPr>
+        <w:t xml:space="preserve"> and </w:t>
+      </w:r>
+      <w:r>
+        <w:rPr>
+          <w:rFonts w:eastAsia="Times New Roman"/>
+          <w:bCs w:val="0"/>
+          <w:color w:val="000000"/>
+        </w:rPr>
+        <w:t>0.0324</w:t>
+      </w:r>
+      <w:r>
+        <w:rPr>
+          <w:rFonts w:eastAsia="Times New Roman"/>
+          <w:bCs w:val="0"/>
+          <w:color w:val="000000"/>
+        </w:rPr>
+        <w:t xml:space="preserve"> (lambda)</w:t>
+      </w:r>
+      <w:r>
+        <w:rPr>
+          <w:rFonts w:eastAsia="Times New Roman"/>
+          <w:bCs w:val="0"/>
+          <w:color w:val="000000"/>
+        </w:rPr>
+        <w:t xml:space="preserve"> from 50 candidates with</w:t>
+      </w:r>
+      <w:r>
+        <w:rPr>
+          <w:rFonts w:eastAsia="Times New Roman"/>
+          <w:bCs w:val="0"/>
+          <w:color w:val="000000"/>
+        </w:rPr>
+        <w:t>in</w:t>
+      </w:r>
+      <w:r>
+        <w:rPr>
+          <w:rFonts w:eastAsia="Times New Roman"/>
+          <w:bCs w:val="0"/>
+          <w:color w:val="000000"/>
+        </w:rPr>
+        <w:t xml:space="preserve"> range of </w:t>
+      </w:r>
+      <m:oMath>
+        <m:sSup>
+          <m:sSupPr>
+            <m:ctrlPr>
+              <w:rPr>
+                <w:rFonts w:ascii="Cambria Math" w:eastAsia="Times New Roman" w:hAnsi="Cambria Math"/>
+                <w:bCs w:val="0"/>
+                <w:i/>
+                <w:color w:val="000000"/>
+              </w:rPr>
+            </m:ctrlPr>
+          </m:sSupPr>
+          <m:e>
+            <m:r>
+              <w:rPr>
+                <w:rFonts w:ascii="Cambria Math" w:eastAsia="Times New Roman" w:hAnsi="Cambria Math"/>
+                <w:color w:val="000000"/>
+              </w:rPr>
+              <m:t>e</m:t>
+            </m:r>
+          </m:e>
+          <m:sup>
+            <m:r>
+              <w:rPr>
+                <w:rFonts w:ascii="Cambria Math" w:eastAsia="Times New Roman" w:hAnsi="Cambria Math"/>
+                <w:color w:val="000000"/>
+              </w:rPr>
+              <m:t xml:space="preserve">-6 </m:t>
+            </m:r>
+          </m:sup>
+        </m:sSup>
+        <m:r>
+          <w:rPr>
+            <w:rFonts w:ascii="Cambria Math" w:eastAsia="Times New Roman" w:hAnsi="Cambria Math"/>
+            <w:color w:val="000000"/>
+          </w:rPr>
+          <m:t xml:space="preserve">to </m:t>
+        </m:r>
+        <m:sSup>
+          <m:sSupPr>
+            <m:ctrlPr>
+              <w:rPr>
+                <w:rFonts w:ascii="Cambria Math" w:eastAsia="Times New Roman" w:hAnsi="Cambria Math"/>
+                <w:bCs w:val="0"/>
+                <w:i/>
+                <w:color w:val="000000"/>
+              </w:rPr>
+            </m:ctrlPr>
+          </m:sSupPr>
+          <m:e>
+            <m:r>
+              <w:rPr>
+                <w:rFonts w:ascii="Cambria Math" w:eastAsia="Times New Roman" w:hAnsi="Cambria Math"/>
+                <w:color w:val="000000"/>
+              </w:rPr>
+              <m:t>e</m:t>
+            </m:r>
+          </m:e>
+          <m:sup>
+            <m:r>
+              <w:rPr>
+                <w:rFonts w:ascii="Cambria Math" w:eastAsia="Times New Roman" w:hAnsi="Cambria Math"/>
+                <w:color w:val="000000"/>
+              </w:rPr>
+              <m:t>3</m:t>
+            </m:r>
+          </m:sup>
+        </m:sSup>
+      </m:oMath>
+      <w:r>
+        <w:rPr>
+          <w:rFonts w:eastAsia="Times New Roman"/>
+          <w:bCs w:val="0"/>
+          <w:color w:val="000000"/>
+        </w:rPr>
+        <w:t>.</w:t>
+      </w:r>
+      <w:r>
+        <w:rPr>
+          <w:rFonts w:eastAsia="Times New Roman"/>
+          <w:bCs w:val="0"/>
+          <w:color w:val="000000"/>
+        </w:rPr>
+        <w:t xml:space="preserve"> </w:t>
+      </w:r>
+      <w:r>
+        <w:rPr>
+          <w:rFonts w:eastAsia="Times New Roman"/>
+          <w:bCs w:val="0"/>
+          <w:color w:val="000000"/>
+        </w:rPr>
+        <w:t>The model has a</w:t>
+      </w:r>
+      <w:r>
+        <w:rPr>
+          <w:rFonts w:eastAsia="Times New Roman"/>
+          <w:bCs w:val="0"/>
+          <w:color w:val="000000"/>
+        </w:rPr>
+        <w:t xml:space="preserve"> </w:t>
+      </w:r>
+      <w:r>
+        <w:rPr>
+          <w:rFonts w:eastAsia="Times New Roman"/>
+          <w:bCs w:val="0"/>
+          <w:color w:val="000000"/>
+        </w:rPr>
+        <w:t xml:space="preserve">test accuracy of </w:t>
+      </w:r>
+      <w:r>
+        <w:rPr>
+          <w:rFonts w:eastAsia="Times New Roman"/>
+          <w:bCs w:val="0"/>
+          <w:color w:val="000000"/>
+        </w:rPr>
+        <w:t>8</w:t>
+      </w:r>
+      <w:r>
+        <w:rPr>
+          <w:rFonts w:eastAsia="Times New Roman"/>
+          <w:bCs w:val="0"/>
+          <w:color w:val="000000"/>
+        </w:rPr>
+        <w:t>6</w:t>
+      </w:r>
+      <w:r>
+        <w:rPr>
+          <w:rFonts w:eastAsia="Times New Roman"/>
+          <w:bCs w:val="0"/>
+          <w:color w:val="000000"/>
+        </w:rPr>
+        <w:t xml:space="preserve">%. </w:t>
+      </w:r>
+    </w:p>
+    <w:p>
+      <w:pPr>
+        <w:pStyle w:val="NormalWeb"/>
+        <w:shd w:val="clear" w:color="auto" w:fill="FFFFFF"/>
+        <w:spacing w:before="0" w:beforeAutospacing="0" w:after="0" w:afterAutospacing="0"/>
+        <w:rPr>
           <w:b/>
           <w:bCs/>
           <w:i/>
@@ -74,7 +1783,127 @@
           <w:iCs/>
           <w:color w:val="000000"/>
         </w:rPr>
-        <w:t>Exploratory analysis and data visualization </w:t>
+        <w:t>Multivariate Adaptive Regression Splines (</w:t>
+      </w:r>
+      <w:r>
+        <w:rPr>
+          <w:b/>
+          <w:bCs/>
+          <w:i/>
+          <w:iCs/>
+          <w:color w:val="000000"/>
+        </w:rPr>
+        <w:t>MARS</w:t>
+      </w:r>
+      <w:r>
+        <w:rPr>
+          <w:b/>
+          <w:bCs/>
+          <w:i/>
+          <w:iCs/>
+          <w:color w:val="000000"/>
+        </w:rPr>
+        <w:t>)</w:t>
+      </w:r>
+    </w:p>
+    <w:p>
+      <w:pPr>
+        <w:spacing w:after="0"/>
+        <w:ind w:firstLine="567"/>
+        <w:rPr>
+          <w:rFonts w:eastAsia="Times New Roman"/>
+          <w:bCs w:val="0"/>
+          <w:color w:val="000000"/>
+        </w:rPr>
+      </w:pPr>
+      <w:r>
+        <w:rPr>
+          <w:rFonts w:eastAsia="Times New Roman"/>
+          <w:bCs w:val="0"/>
+          <w:color w:val="000000"/>
+        </w:rPr>
+        <w:t xml:space="preserve">In classification, the goal of MARS is to predict the class label of each observation based on a set of predictor variables. One of the key assumptions of MARS in classification is that the classes are separable by piecewise linear functions. Additionally, MARS assumes that the class labels are mutually exclusive and that there is no overlap between classes. </w:t>
+      </w:r>
+      <w:r>
+        <w:rPr>
+          <w:rFonts w:eastAsia="Times New Roman"/>
+          <w:bCs w:val="0"/>
+          <w:color w:val="000000"/>
+        </w:rPr>
+        <w:t xml:space="preserve">After conducting cross-validation, we optimized </w:t>
+      </w:r>
+      <w:r>
+        <w:rPr>
+          <w:rFonts w:eastAsia="Times New Roman"/>
+          <w:bCs w:val="0"/>
+          <w:color w:val="000000"/>
+        </w:rPr>
+        <w:lastRenderedPageBreak/>
+        <w:t>the maximum degree of interaction terms from 1 to 3 and the number of terms from 2 to 25, identifying the optimal settings as a degree of 3 and 12 terms for the</w:t>
+      </w:r>
+      <w:r>
+        <w:rPr>
+          <w:rFonts w:eastAsia="Times New Roman"/>
+          <w:bCs w:val="0"/>
+          <w:color w:val="000000"/>
+        </w:rPr>
+        <w:t xml:space="preserve"> best</w:t>
+      </w:r>
+      <w:r>
+        <w:rPr>
+          <w:rFonts w:eastAsia="Times New Roman"/>
+          <w:bCs w:val="0"/>
+          <w:color w:val="000000"/>
+        </w:rPr>
+        <w:t xml:space="preserve"> model.</w:t>
+      </w:r>
+      <w:r>
+        <w:rPr>
+          <w:rFonts w:eastAsia="Times New Roman"/>
+          <w:bCs w:val="0"/>
+          <w:color w:val="000000"/>
+        </w:rPr>
+        <w:t xml:space="preserve"> The</w:t>
+      </w:r>
+      <w:r>
+        <w:rPr>
+          <w:rFonts w:eastAsia="Times New Roman"/>
+          <w:bCs w:val="0"/>
+          <w:color w:val="000000"/>
+        </w:rPr>
+        <w:t xml:space="preserve"> </w:t>
+      </w:r>
+      <w:r>
+        <w:rPr>
+          <w:rFonts w:eastAsia="Times New Roman"/>
+          <w:bCs w:val="0"/>
+          <w:color w:val="000000"/>
+        </w:rPr>
+        <w:t xml:space="preserve">test accuracy </w:t>
+      </w:r>
+      <w:r>
+        <w:rPr>
+          <w:color w:val="000000"/>
+        </w:rPr>
+        <w:t xml:space="preserve">of this model is </w:t>
+      </w:r>
+      <w:r>
+        <w:rPr>
+          <w:color w:val="000000"/>
+        </w:rPr>
+        <w:t>8</w:t>
+      </w:r>
+      <w:r>
+        <w:rPr>
+          <w:color w:val="000000"/>
+        </w:rPr>
+        <w:t>2</w:t>
+      </w:r>
+      <w:r>
+        <w:rPr>
+          <w:color w:val="000000"/>
+        </w:rPr>
+        <w:t>%.</w:t>
       </w:r>
     </w:p>
     <w:p>
@@ -82,66 +1911,1112 @@
         <w:pStyle w:val="NormalWeb"/>
         <w:shd w:val="clear" w:color="auto" w:fill="FFFFFF"/>
         <w:spacing w:before="0" w:beforeAutospacing="0" w:after="0" w:afterAutospacing="0"/>
-      </w:pPr>
-      <w:r>
-        <w:rPr>
-          <w:rStyle w:val="apple-tab-span"/>
-          <w:rFonts w:eastAsiaTheme="majorEastAsia"/>
-          <w:color w:val="000000"/>
-        </w:rPr>
-        <w:tab/>
-      </w:r>
-      <w:r>
-        <w:rPr>
-          <w:color w:val="000000"/>
-        </w:rPr>
-        <w:t xml:space="preserve">A total of </w:t>
-      </w:r>
-      <w:r>
-        <w:rPr>
-          <w:rFonts w:eastAsiaTheme="minorEastAsia" w:hint="eastAsia"/>
-          <w:color w:val="000000"/>
-        </w:rPr>
-        <w:t>1000</w:t>
-      </w:r>
-      <w:r>
-        <w:rPr>
+        <w:rPr>
+          <w:b/>
+          <w:bCs/>
+          <w:i/>
+          <w:iCs/>
+          <w:color w:val="000000"/>
+        </w:rPr>
+      </w:pPr>
+      <w:r>
+        <w:rPr>
+          <w:b/>
+          <w:bCs/>
+          <w:i/>
+          <w:iCs/>
+          <w:color w:val="000000"/>
+        </w:rPr>
+        <w:t>Support Vector Machine</w:t>
+      </w:r>
+      <w:r>
+        <w:rPr>
+          <w:b/>
+          <w:bCs/>
+          <w:i/>
+          <w:iCs/>
           <w:color w:val="000000"/>
         </w:rPr>
         <w:t xml:space="preserve"> </w:t>
       </w:r>
       <w:r>
         <w:rPr>
-          <w:rFonts w:eastAsiaTheme="minorEastAsia" w:hint="eastAsia"/>
-          <w:color w:val="000000"/>
-        </w:rPr>
-        <w:t>patients</w:t>
-      </w:r>
-      <w:r>
-        <w:rPr>
-          <w:color w:val="000000"/>
-        </w:rPr>
-        <w:t xml:space="preserve"> were included in our analysis. </w:t>
-      </w:r>
-      <w:r>
-        <w:rPr>
-          <w:rFonts w:eastAsiaTheme="minorEastAsia" w:hint="eastAsia"/>
-          <w:color w:val="000000"/>
-        </w:rPr>
-        <w:t xml:space="preserve">The data was </w:t>
-      </w:r>
-      <w:r>
-        <w:rPr>
-          <w:rFonts w:eastAsiaTheme="minorEastAsia"/>
-          <w:color w:val="000000"/>
-        </w:rPr>
-        <w:t>split</w:t>
-      </w:r>
-      <w:r>
-        <w:rPr>
-          <w:color w:val="000000"/>
-        </w:rPr>
-        <w:t xml:space="preserve"> into training data (80%) and testing data (20%). From our training dataset, figure 1 showed relationships between the outcome of recovery time from COVID-19 in days and the continuous variables, namely bmi, SBP level, LDL level, age, height, and weight. These associations were shown to be non-linear since their optimized degree of freedom (df) when fitting a smoothing spline are not 2. Then, figure 2 with violin plots portrayed the distribution of outcome stratified by categorical variables. Across all groups, distribution shapes with median values were similar. However, significantly lower maximum values were present in Black population, current smokers, patients with diabetes, and from study A. Next, figure 3 demonstrated a correlation matrix across all variables with some indications of presence of multicollinearity (correlations between predictors). Thus, we should proceed with regression techniques and approaches which could address this issue. </w:t>
+          <w:b/>
+          <w:bCs/>
+          <w:i/>
+          <w:iCs/>
+          <w:color w:val="000000"/>
+        </w:rPr>
+        <w:t>(</w:t>
+      </w:r>
+      <w:r>
+        <w:rPr>
+          <w:b/>
+          <w:bCs/>
+          <w:i/>
+          <w:iCs/>
+          <w:color w:val="000000"/>
+        </w:rPr>
+        <w:t>SVM</w:t>
+      </w:r>
+      <w:r>
+        <w:rPr>
+          <w:b/>
+          <w:bCs/>
+          <w:i/>
+          <w:iCs/>
+          <w:color w:val="000000"/>
+        </w:rPr>
+        <w:t>)</w:t>
+      </w:r>
+      <w:r>
+        <w:rPr>
+          <w:b/>
+          <w:bCs/>
+          <w:i/>
+          <w:iCs/>
+          <w:color w:val="000000"/>
+        </w:rPr>
+        <w:t>-Radial Kernel</w:t>
+      </w:r>
+    </w:p>
+    <w:p>
+      <w:pPr>
+        <w:spacing w:after="0"/>
+        <w:ind w:firstLine="567"/>
+        <w:rPr>
+          <w:rFonts w:eastAsia="Times New Roman"/>
+          <w:bCs w:val="0"/>
+        </w:rPr>
+      </w:pPr>
+      <w:r>
+        <w:rPr>
+          <w:rFonts w:eastAsia="Times New Roman"/>
+          <w:bCs w:val="0"/>
+          <w:color w:val="000000"/>
+        </w:rPr>
+        <w:t>SVM</w:t>
+      </w:r>
+      <w:r>
+        <w:rPr>
+          <w:rFonts w:eastAsia="Times New Roman"/>
+          <w:bCs w:val="0"/>
+          <w:color w:val="000000"/>
+        </w:rPr>
+        <w:t xml:space="preserve"> using </w:t>
+      </w:r>
+      <w:r>
+        <w:rPr>
+          <w:rFonts w:eastAsia="Times New Roman"/>
+          <w:bCs w:val="0"/>
+          <w:color w:val="000000"/>
+        </w:rPr>
+        <w:t>Radial Kernel is an efficient algorithm for learning nonlinear functions and assumes that the data should be separable, allowing us to draw nonlinear boundaries between two classes. It also assumes independence between observations.</w:t>
+      </w:r>
+      <w:r>
+        <w:rPr>
+          <w:rFonts w:eastAsia="Times New Roman"/>
+          <w:bCs w:val="0"/>
+          <w:color w:val="000000"/>
+        </w:rPr>
+        <w:t xml:space="preserve"> </w:t>
+      </w:r>
+      <w:r>
+        <w:rPr>
+          <w:rFonts w:eastAsia="Times New Roman"/>
+          <w:bCs w:val="0"/>
+          <w:color w:val="000000"/>
+        </w:rPr>
+        <w:t>After conducting cross-validation, we</w:t>
+      </w:r>
+      <w:r>
+        <w:rPr>
+          <w:rFonts w:eastAsia="Times New Roman"/>
+          <w:bCs w:val="0"/>
+          <w:color w:val="000000"/>
+        </w:rPr>
+        <w:t xml:space="preserve"> </w:t>
+      </w:r>
+      <w:r>
+        <w:rPr>
+          <w:rFonts w:eastAsia="Times New Roman"/>
+          <w:bCs w:val="0"/>
+          <w:color w:val="000000"/>
+        </w:rPr>
+        <w:t>obtained the optimal tuning parameters of cost =</w:t>
+      </w:r>
+      <w:r>
+        <w:rPr>
+          <w:rFonts w:eastAsia="Times New Roman"/>
+          <w:bCs w:val="0"/>
+          <w:color w:val="000000"/>
+        </w:rPr>
+        <w:t xml:space="preserve">15.41 </w:t>
+      </w:r>
+      <w:r>
+        <w:rPr>
+          <w:rFonts w:eastAsia="Times New Roman"/>
+          <w:bCs w:val="0"/>
+          <w:color w:val="000000"/>
+        </w:rPr>
+        <w:t xml:space="preserve">from 50 candidates, split from </w:t>
+      </w:r>
+      <m:oMath>
+        <m:sSup>
+          <m:sSupPr>
+            <m:ctrlPr>
+              <w:rPr>
+                <w:rFonts w:ascii="Cambria Math" w:eastAsia="Times New Roman" w:hAnsi="Cambria Math" w:cs="Cambria Math"/>
+                <w:bCs w:val="0"/>
+                <w:i/>
+                <w:color w:val="000000"/>
+              </w:rPr>
+            </m:ctrlPr>
+          </m:sSupPr>
+          <m:e>
+            <m:r>
+              <w:rPr>
+                <w:rFonts w:ascii="Cambria Math" w:eastAsia="Times New Roman" w:hAnsi="Cambria Math" w:cs="Cambria Math"/>
+                <w:color w:val="000000"/>
+              </w:rPr>
+              <m:t>e</m:t>
+            </m:r>
+            <m:r>
+              <w:rPr>
+                <w:rFonts w:ascii="Cambria Math" w:eastAsia="Times New Roman" w:hAnsi="Cambria Math"/>
+                <w:color w:val="000000"/>
+              </w:rPr>
+              <m:t xml:space="preserve"> </m:t>
+            </m:r>
+          </m:e>
+          <m:sup>
+            <m:r>
+              <w:rPr>
+                <w:rFonts w:ascii="Cambria Math" w:eastAsia="Times New Roman" w:hAnsi="Cambria Math" w:cs="Cambria Math"/>
+                <w:color w:val="000000"/>
+              </w:rPr>
+              <m:t>-2</m:t>
+            </m:r>
+          </m:sup>
+        </m:sSup>
+      </m:oMath>
+      <w:r>
+        <w:rPr>
+          <w:rFonts w:eastAsia="Times New Roman"/>
+          <w:bCs w:val="0"/>
+          <w:color w:val="000000"/>
+        </w:rPr>
+        <w:t xml:space="preserve"> to </w:t>
+      </w:r>
+      <m:oMath>
+        <m:sSup>
+          <m:sSupPr>
+            <m:ctrlPr>
+              <w:rPr>
+                <w:rFonts w:ascii="Cambria Math" w:eastAsia="Times New Roman" w:hAnsi="Cambria Math" w:cs="Cambria Math"/>
+                <w:bCs w:val="0"/>
+                <w:i/>
+                <w:color w:val="000000"/>
+              </w:rPr>
+            </m:ctrlPr>
+          </m:sSupPr>
+          <m:e>
+            <m:r>
+              <w:rPr>
+                <w:rFonts w:ascii="Cambria Math" w:eastAsia="Times New Roman" w:hAnsi="Cambria Math" w:cs="Cambria Math"/>
+                <w:color w:val="000000"/>
+              </w:rPr>
+              <m:t>e</m:t>
+            </m:r>
+          </m:e>
+          <m:sup>
+            <m:r>
+              <w:rPr>
+                <w:rFonts w:ascii="Cambria Math" w:eastAsia="Times New Roman" w:hAnsi="Cambria Math" w:cs="Cambria Math"/>
+                <w:color w:val="000000"/>
+              </w:rPr>
+              <m:t>6</m:t>
+            </m:r>
+          </m:sup>
+        </m:sSup>
+        <m:r>
+          <w:rPr>
+            <w:rFonts w:ascii="Cambria Math" w:eastAsia="Times New Roman" w:hAnsi="Cambria Math"/>
+            <w:color w:val="000000"/>
+          </w:rPr>
+          <m:t xml:space="preserve"> </m:t>
+        </m:r>
+      </m:oMath>
+      <w:r>
+        <w:rPr>
+          <w:rFonts w:eastAsia="Times New Roman"/>
+          <w:bCs w:val="0"/>
+          <w:color w:val="000000"/>
+        </w:rPr>
+        <w:t xml:space="preserve"> </w:t>
+      </w:r>
+      <w:r>
+        <w:rPr>
+          <w:rFonts w:eastAsia="Times New Roman"/>
+          <w:bCs w:val="0"/>
+          <w:color w:val="000000"/>
+        </w:rPr>
+        <w:t>,</w:t>
+      </w:r>
+      <w:r>
+        <w:rPr>
+          <w:rFonts w:eastAsia="Times New Roman"/>
+          <w:bCs w:val="0"/>
+          <w:color w:val="000000"/>
+        </w:rPr>
+        <w:t xml:space="preserve"> and sigma = </w:t>
+      </w:r>
+      <w:r>
+        <w:rPr>
+          <w:rFonts w:eastAsia="Times New Roman"/>
+          <w:bCs w:val="0"/>
+          <w:color w:val="000000"/>
+        </w:rPr>
+        <w:t>0.005</w:t>
+      </w:r>
+      <w:r>
+        <w:rPr>
+          <w:rFonts w:eastAsia="Times New Roman"/>
+          <w:bCs w:val="0"/>
+          <w:color w:val="000000"/>
+        </w:rPr>
+        <w:t>8</w:t>
+      </w:r>
+      <w:r>
+        <w:rPr>
+          <w:rFonts w:eastAsia="Times New Roman"/>
+          <w:bCs w:val="0"/>
+          <w:color w:val="000000"/>
+        </w:rPr>
+        <w:t xml:space="preserve"> from 20 candidates, split from </w:t>
+      </w:r>
+      <m:oMath>
+        <m:sSup>
+          <m:sSupPr>
+            <m:ctrlPr>
+              <w:rPr>
+                <w:rFonts w:ascii="Cambria Math" w:eastAsia="Times New Roman" w:hAnsi="Cambria Math" w:cs="Cambria Math"/>
+                <w:bCs w:val="0"/>
+                <w:i/>
+                <w:color w:val="000000"/>
+              </w:rPr>
+            </m:ctrlPr>
+          </m:sSupPr>
+          <m:e>
+            <m:r>
+              <w:rPr>
+                <w:rFonts w:ascii="Cambria Math" w:eastAsia="Times New Roman" w:hAnsi="Cambria Math" w:cs="Cambria Math"/>
+                <w:color w:val="000000"/>
+              </w:rPr>
+              <m:t>e</m:t>
+            </m:r>
+          </m:e>
+          <m:sup>
+            <m:r>
+              <w:rPr>
+                <w:rFonts w:ascii="Cambria Math" w:eastAsia="Times New Roman" w:hAnsi="Cambria Math" w:cs="Cambria Math"/>
+                <w:color w:val="000000"/>
+              </w:rPr>
+              <m:t>-6</m:t>
+            </m:r>
+          </m:sup>
+        </m:sSup>
+      </m:oMath>
+      <w:r>
+        <w:rPr>
+          <w:rFonts w:eastAsia="Times New Roman"/>
+          <w:bCs w:val="0"/>
+          <w:color w:val="000000"/>
+        </w:rPr>
+        <w:t xml:space="preserve"> to </w:t>
+      </w:r>
+      <m:oMath>
+        <m:sSup>
+          <m:sSupPr>
+            <m:ctrlPr>
+              <w:rPr>
+                <w:rFonts w:ascii="Cambria Math" w:eastAsia="Times New Roman" w:hAnsi="Cambria Math" w:cs="Cambria Math"/>
+                <w:bCs w:val="0"/>
+                <w:i/>
+                <w:color w:val="000000"/>
+              </w:rPr>
+            </m:ctrlPr>
+          </m:sSupPr>
+          <m:e>
+            <m:r>
+              <w:rPr>
+                <w:rFonts w:ascii="Cambria Math" w:eastAsia="Times New Roman" w:hAnsi="Cambria Math" w:cs="Cambria Math"/>
+                <w:color w:val="000000"/>
+              </w:rPr>
+              <m:t>e</m:t>
+            </m:r>
+            <m:r>
+              <w:rPr>
+                <w:rFonts w:ascii="Cambria Math" w:eastAsia="Times New Roman" w:hAnsi="Cambria Math"/>
+                <w:color w:val="000000"/>
+              </w:rPr>
+              <m:t xml:space="preserve"> </m:t>
+            </m:r>
+          </m:e>
+          <m:sup>
+            <m:r>
+              <w:rPr>
+                <w:rFonts w:ascii="Cambria Math" w:eastAsia="Times New Roman" w:hAnsi="Cambria Math" w:cs="Cambria Math"/>
+                <w:color w:val="000000"/>
+              </w:rPr>
+              <m:t>-2</m:t>
+            </m:r>
+          </m:sup>
+        </m:sSup>
+      </m:oMath>
+      <w:r>
+        <w:rPr>
+          <w:rFonts w:eastAsia="Times New Roman"/>
+          <w:bCs w:val="0"/>
+          <w:color w:val="000000"/>
+        </w:rPr>
+        <w:t>, which were tuned over both cost and sigma</w:t>
+      </w:r>
+      <w:r>
+        <w:rPr>
+          <w:rFonts w:eastAsia="Times New Roman"/>
+          <w:bCs w:val="0"/>
+          <w:color w:val="000000"/>
+        </w:rPr>
+        <w:t>.</w:t>
+      </w:r>
+      <w:r>
+        <w:rPr>
+          <w:rFonts w:eastAsia="Times New Roman"/>
+          <w:bCs w:val="0"/>
+          <w:color w:val="000000"/>
+        </w:rPr>
+        <w:t xml:space="preserve"> </w:t>
+      </w:r>
+      <w:r>
+        <w:rPr>
+          <w:rFonts w:eastAsia="Times New Roman"/>
+          <w:bCs w:val="0"/>
+          <w:color w:val="000000"/>
+        </w:rPr>
+        <w:t xml:space="preserve">The test accuracy </w:t>
+      </w:r>
+      <w:r>
+        <w:rPr>
+          <w:color w:val="000000"/>
+        </w:rPr>
+        <w:t xml:space="preserve">of this model is </w:t>
+      </w:r>
+      <w:r>
+        <w:rPr>
+          <w:color w:val="000000"/>
+        </w:rPr>
+        <w:t>8</w:t>
+      </w:r>
+      <w:r>
+        <w:rPr>
+          <w:color w:val="000000"/>
+        </w:rPr>
+        <w:t>4</w:t>
+      </w:r>
+      <w:r>
+        <w:rPr>
+          <w:color w:val="000000"/>
+        </w:rPr>
+        <w:t>.</w:t>
+      </w:r>
+      <w:r>
+        <w:rPr>
+          <w:color w:val="000000"/>
+        </w:rPr>
+        <w:t>5</w:t>
+      </w:r>
+      <w:r>
+        <w:rPr>
+          <w:color w:val="000000"/>
+        </w:rPr>
+        <w:t>%.</w:t>
+      </w:r>
+    </w:p>
+    <w:p>
+      <w:pPr>
+        <w:spacing w:after="0"/>
+        <w:rPr>
+          <w:rFonts w:eastAsia="Times New Roman"/>
+          <w:bCs w:val="0"/>
+          <w:i/>
+          <w:iCs/>
+        </w:rPr>
+      </w:pPr>
+      <w:r>
+        <w:rPr>
+          <w:rFonts w:eastAsia="Times New Roman"/>
+          <w:b/>
+          <w:i/>
+          <w:iCs/>
+          <w:color w:val="000000"/>
+        </w:rPr>
+        <w:t>Random Forest</w:t>
+      </w:r>
+      <w:r>
+        <w:rPr>
+          <w:rFonts w:eastAsia="Times New Roman"/>
+          <w:b/>
+          <w:i/>
+          <w:iCs/>
+          <w:color w:val="000000"/>
+        </w:rPr>
+        <w:t xml:space="preserve"> (RF)</w:t>
+      </w:r>
+    </w:p>
+    <w:p>
+      <w:pPr>
+        <w:spacing w:after="0"/>
+        <w:ind w:firstLine="567"/>
+        <w:rPr>
+          <w:color w:val="000000"/>
+        </w:rPr>
+      </w:pPr>
+      <w:r>
+        <w:rPr>
+          <w:rFonts w:eastAsia="Times New Roman"/>
+          <w:bCs w:val="0"/>
+          <w:color w:val="000000"/>
+        </w:rPr>
+        <w:t>We also utilized RF for classification</w:t>
+      </w:r>
+      <w:r>
+        <w:rPr>
+          <w:rFonts w:eastAsia="Times New Roman"/>
+          <w:bCs w:val="0"/>
+          <w:color w:val="000000"/>
+        </w:rPr>
+        <w:t>.</w:t>
+      </w:r>
+      <w:r>
+        <w:rPr>
+          <w:rFonts w:eastAsia="Times New Roman"/>
+          <w:bCs w:val="0"/>
+          <w:color w:val="000000"/>
+        </w:rPr>
+        <w:t xml:space="preserve"> RF is an ensemble learning method for classification that builds multiple decision trees during training and outputs the class that is the majority vote of the individual trees. </w:t>
+      </w:r>
+      <w:r>
+        <w:rPr>
+          <w:rFonts w:eastAsia="Times New Roman"/>
+          <w:bCs w:val="0"/>
+          <w:color w:val="000000"/>
+        </w:rPr>
+        <w:t>A</w:t>
+      </w:r>
+      <w:r>
+        <w:rPr>
+          <w:rFonts w:eastAsia="Times New Roman"/>
+          <w:bCs w:val="0"/>
+          <w:color w:val="000000"/>
+        </w:rPr>
+        <w:t xml:space="preserve">fter conducting cross-validation, we determined that the optimal tuning parameters were 2 predictors from all 13 predictors and a minimal node size of 4 from 1 to 6 under the Gini index. The test accuracy of this model is </w:t>
+      </w:r>
+      <w:r>
+        <w:rPr>
+          <w:rFonts w:eastAsia="Times New Roman"/>
+          <w:bCs w:val="0"/>
+          <w:color w:val="000000"/>
+        </w:rPr>
+        <w:t>86</w:t>
+      </w:r>
+      <w:r>
+        <w:rPr>
+          <w:rFonts w:eastAsia="Times New Roman"/>
+          <w:bCs w:val="0"/>
+          <w:color w:val="000000"/>
+        </w:rPr>
+        <w:t>%.</w:t>
+      </w:r>
+    </w:p>
+    <w:p>
+      <w:pPr>
+        <w:spacing w:after="0"/>
+        <w:rPr>
+          <w:rFonts w:eastAsia="Times New Roman"/>
+          <w:bCs w:val="0"/>
+          <w:i/>
+          <w:iCs/>
+        </w:rPr>
+      </w:pPr>
+      <w:bookmarkStart w:id="0" w:name="_Hlk165818164"/>
+      <w:r>
+        <w:rPr>
+          <w:b/>
+          <w:bCs w:val="0"/>
+          <w:i/>
+          <w:iCs/>
+          <w:color w:val="000000"/>
+        </w:rPr>
+        <w:t>Classification Tree</w:t>
+      </w:r>
+      <w:bookmarkEnd w:id="0"/>
+      <w:r>
+        <w:rPr>
+          <w:b/>
+          <w:bCs w:val="0"/>
+          <w:i/>
+          <w:iCs/>
+          <w:color w:val="000000"/>
+        </w:rPr>
+        <w:t>(</w:t>
+      </w:r>
+      <w:proofErr w:type="spellStart"/>
+      <w:r>
+        <w:rPr>
+          <w:b/>
+          <w:bCs w:val="0"/>
+          <w:i/>
+          <w:iCs/>
+          <w:color w:val="000000"/>
+        </w:rPr>
+        <w:t>Adaboost</w:t>
+      </w:r>
+      <w:proofErr w:type="spellEnd"/>
+      <w:r>
+        <w:rPr>
+          <w:b/>
+          <w:bCs w:val="0"/>
+          <w:i/>
+          <w:iCs/>
+          <w:color w:val="000000"/>
+        </w:rPr>
+        <w:t xml:space="preserve">) </w:t>
+      </w:r>
+    </w:p>
+    <w:p>
+      <w:pPr>
+        <w:spacing w:after="0"/>
+        <w:ind w:firstLine="567"/>
+        <w:rPr>
+          <w:rFonts w:eastAsia="Times New Roman"/>
+          <w:bCs w:val="0"/>
+        </w:rPr>
+      </w:pPr>
+      <w:r>
+        <w:rPr>
+          <w:rFonts w:eastAsia="Times New Roman"/>
+          <w:bCs w:val="0"/>
+          <w:color w:val="000000"/>
+        </w:rPr>
+        <w:t>AdaBoost is an algorithm that fits classification trees to weighted versions of the training data and updates the weights to better classify previously misclassified observations. It assumes independence between observations, a non-linear relationship between the outcome and predictors, roughly equal numbers of examples for each class, and that the predictors are well-normalized or standardized. After cross-validation, we determined the optimal tuning parameters to be: the number of trees</w:t>
+      </w:r>
+      <w:r>
+        <w:rPr>
+          <w:rFonts w:eastAsia="Times New Roman"/>
+          <w:bCs w:val="0"/>
+          <w:color w:val="000000"/>
+        </w:rPr>
+        <w:t xml:space="preserve"> is </w:t>
+      </w:r>
+      <w:r>
+        <w:rPr>
+          <w:rFonts w:eastAsia="Times New Roman"/>
+          <w:bCs w:val="0"/>
+          <w:color w:val="000000"/>
+        </w:rPr>
+        <w:t xml:space="preserve">set to </w:t>
+      </w:r>
+      <w:r>
+        <w:rPr>
+          <w:rFonts w:eastAsia="Times New Roman"/>
+          <w:bCs w:val="0"/>
+          <w:color w:val="000000"/>
+        </w:rPr>
+        <w:t>3000</w:t>
+      </w:r>
+      <w:r>
+        <w:rPr>
+          <w:rFonts w:eastAsia="Times New Roman"/>
+          <w:bCs w:val="0"/>
+          <w:color w:val="000000"/>
+        </w:rPr>
+        <w:t xml:space="preserve">(2000, 3000, 4000, 5000); the shrinkage parameter </w:t>
+      </w:r>
+      <w:r>
+        <w:rPr>
+          <w:rFonts w:eastAsia="Times New Roman"/>
+          <w:bCs w:val="0"/>
+          <w:color w:val="000000"/>
+        </w:rPr>
+        <w:t>(</w:t>
+      </w:r>
+      <w:r>
+        <w:rPr>
+          <w:rFonts w:ascii="Cambria Math" w:eastAsia="Times New Roman" w:hAnsi="Cambria Math" w:cs="Cambria Math"/>
+          <w:bCs w:val="0"/>
+          <w:color w:val="000000"/>
+        </w:rPr>
+        <w:t>𝜆</w:t>
+      </w:r>
+      <w:r>
+        <w:rPr>
+          <w:rFonts w:eastAsia="Times New Roman"/>
+          <w:bCs w:val="0"/>
+          <w:color w:val="000000"/>
+        </w:rPr>
+        <w:t>) is</w:t>
+      </w:r>
+      <w:r>
+        <w:rPr>
+          <w:rFonts w:eastAsia="Times New Roman"/>
+          <w:bCs w:val="0"/>
+          <w:color w:val="000000"/>
+        </w:rPr>
+        <w:t xml:space="preserve"> set to 0.00</w:t>
+      </w:r>
+      <w:r>
+        <w:rPr>
+          <w:rFonts w:eastAsia="Times New Roman"/>
+          <w:bCs w:val="0"/>
+          <w:color w:val="000000"/>
+        </w:rPr>
+        <w:t>2</w:t>
+      </w:r>
+      <w:r>
+        <w:rPr>
+          <w:rFonts w:eastAsia="Times New Roman"/>
+          <w:bCs w:val="0"/>
+          <w:color w:val="000000"/>
+        </w:rPr>
+        <w:t xml:space="preserve"> (0.001</w:t>
+      </w:r>
+      <w:r>
+        <w:rPr>
+          <w:rFonts w:eastAsia="Times New Roman"/>
+          <w:bCs w:val="0"/>
+          <w:color w:val="000000"/>
+        </w:rPr>
+        <w:t xml:space="preserve"> - </w:t>
+      </w:r>
+      <w:r>
+        <w:rPr>
+          <w:rFonts w:eastAsia="Times New Roman"/>
+          <w:bCs w:val="0"/>
+          <w:color w:val="000000"/>
+        </w:rPr>
+        <w:t>0.003);</w:t>
+      </w:r>
+      <w:r>
+        <w:t xml:space="preserve"> </w:t>
+      </w:r>
+      <w:r>
+        <w:t xml:space="preserve">the </w:t>
+      </w:r>
+      <w:r>
+        <w:rPr>
+          <w:rFonts w:eastAsia="Times New Roman"/>
+          <w:bCs w:val="0"/>
+          <w:color w:val="000000"/>
+        </w:rPr>
+        <w:t>minimum number of observations</w:t>
+      </w:r>
+      <w:r>
+        <w:rPr>
+          <w:rFonts w:eastAsia="Times New Roman"/>
+          <w:bCs w:val="0"/>
+          <w:color w:val="000000"/>
+        </w:rPr>
+        <w:t xml:space="preserve"> is set to 1;</w:t>
+      </w:r>
+      <w:r>
+        <w:rPr>
+          <w:rFonts w:eastAsia="Times New Roman"/>
+          <w:bCs w:val="0"/>
+          <w:color w:val="000000"/>
+        </w:rPr>
+        <w:t xml:space="preserve"> and the interaction depth </w:t>
+      </w:r>
+      <w:r>
+        <w:rPr>
+          <w:rFonts w:eastAsia="Times New Roman"/>
+          <w:bCs w:val="0"/>
+          <w:color w:val="000000"/>
+        </w:rPr>
+        <w:t>(</w:t>
+      </w:r>
+      <w:r>
+        <w:rPr>
+          <w:rFonts w:eastAsia="Times New Roman"/>
+          <w:bCs w:val="0"/>
+          <w:color w:val="000000"/>
+        </w:rPr>
+        <w:t>d</w:t>
+      </w:r>
+      <w:r>
+        <w:rPr>
+          <w:rFonts w:eastAsia="Times New Roman"/>
+          <w:bCs w:val="0"/>
+          <w:color w:val="000000"/>
+        </w:rPr>
+        <w:t>) is</w:t>
+      </w:r>
+      <w:r>
+        <w:rPr>
+          <w:rFonts w:eastAsia="Times New Roman"/>
+          <w:bCs w:val="0"/>
+          <w:color w:val="000000"/>
+        </w:rPr>
+        <w:t xml:space="preserve"> set to </w:t>
+      </w:r>
+      <w:r>
+        <w:rPr>
+          <w:rFonts w:eastAsia="Times New Roman"/>
+          <w:bCs w:val="0"/>
+          <w:color w:val="000000"/>
+        </w:rPr>
+        <w:t>5</w:t>
+      </w:r>
+      <w:r>
+        <w:rPr>
+          <w:rFonts w:eastAsia="Times New Roman"/>
+          <w:bCs w:val="0"/>
+          <w:color w:val="000000"/>
+        </w:rPr>
+        <w:t xml:space="preserve"> (1</w:t>
+      </w:r>
+      <w:r>
+        <w:rPr>
+          <w:rFonts w:eastAsia="Times New Roman"/>
+          <w:bCs w:val="0"/>
+          <w:color w:val="000000"/>
+        </w:rPr>
+        <w:t xml:space="preserve"> - 10</w:t>
+      </w:r>
+      <w:r>
+        <w:rPr>
+          <w:rFonts w:eastAsia="Times New Roman"/>
+          <w:bCs w:val="0"/>
+          <w:color w:val="000000"/>
+        </w:rPr>
+        <w:t xml:space="preserve">). </w:t>
+      </w:r>
+      <w:r>
+        <w:rPr>
+          <w:rFonts w:eastAsia="Times New Roman"/>
+          <w:bCs w:val="0"/>
+          <w:color w:val="000000"/>
+        </w:rPr>
+        <w:t>The</w:t>
+      </w:r>
+      <w:r>
+        <w:rPr>
+          <w:rFonts w:eastAsia="Times New Roman"/>
+          <w:bCs w:val="0"/>
+          <w:color w:val="000000"/>
+        </w:rPr>
+        <w:t xml:space="preserve"> </w:t>
+      </w:r>
+      <w:r>
+        <w:rPr>
+          <w:rFonts w:eastAsia="Times New Roman"/>
+          <w:bCs w:val="0"/>
+          <w:color w:val="000000"/>
+        </w:rPr>
+        <w:t xml:space="preserve">test accuracy </w:t>
+      </w:r>
+      <w:r>
+        <w:rPr>
+          <w:color w:val="000000"/>
+        </w:rPr>
+        <w:t xml:space="preserve">of this model is </w:t>
+      </w:r>
+      <w:r>
+        <w:rPr>
+          <w:color w:val="000000"/>
+        </w:rPr>
+        <w:t>85.5</w:t>
+      </w:r>
+      <w:r>
+        <w:rPr>
+          <w:color w:val="000000"/>
+        </w:rPr>
+        <w:t>%.</w:t>
+      </w:r>
+    </w:p>
+    <w:p>
+      <w:pPr>
+        <w:spacing w:after="0"/>
+        <w:rPr>
+          <w:rFonts w:eastAsia="Times New Roman"/>
+          <w:bCs w:val="0"/>
+        </w:rPr>
+      </w:pPr>
+      <w:r>
+        <w:rPr>
+          <w:b/>
+          <w:color w:val="000000"/>
+        </w:rPr>
+        <w:t>Results </w:t>
+      </w:r>
+    </w:p>
+    <w:p>
+      <w:pPr>
+        <w:spacing w:after="0"/>
+        <w:ind w:firstLine="567"/>
+        <w:rPr>
+          <w:color w:val="000000"/>
+        </w:rPr>
+      </w:pPr>
+      <w:r>
+        <w:rPr>
+          <w:rFonts w:eastAsia="Times New Roman"/>
+          <w:bCs w:val="0"/>
+          <w:color w:val="000000"/>
+        </w:rPr>
+        <w:t xml:space="preserve">After training </w:t>
+      </w:r>
+      <w:proofErr w:type="gramStart"/>
+      <w:r>
+        <w:rPr>
+          <w:rFonts w:eastAsia="Times New Roman"/>
+          <w:bCs w:val="0"/>
+          <w:color w:val="000000"/>
+        </w:rPr>
+        <w:t>all of</w:t>
+      </w:r>
+      <w:proofErr w:type="gramEnd"/>
+      <w:r>
+        <w:rPr>
+          <w:rFonts w:eastAsia="Times New Roman"/>
+          <w:bCs w:val="0"/>
+          <w:color w:val="000000"/>
+        </w:rPr>
+        <w:t xml:space="preserve"> the models</w:t>
+      </w:r>
+      <w:r>
+        <w:rPr>
+          <w:rFonts w:eastAsia="Times New Roman"/>
+          <w:bCs w:val="0"/>
+          <w:color w:val="000000"/>
+        </w:rPr>
+        <w:t xml:space="preserve">, we compared multiple models using the 10-fold CV resampling accuracy as the criterion. Figure </w:t>
+      </w:r>
+      <w:r>
+        <w:rPr>
+          <w:rFonts w:eastAsia="Times New Roman"/>
+          <w:bCs w:val="0"/>
+          <w:color w:val="000000"/>
+        </w:rPr>
+        <w:t>5</w:t>
+      </w:r>
+      <w:r>
+        <w:rPr>
+          <w:rFonts w:eastAsia="Times New Roman"/>
+          <w:bCs w:val="0"/>
+          <w:color w:val="000000"/>
+        </w:rPr>
+        <w:t xml:space="preserve"> presents the</w:t>
+      </w:r>
+      <w:r>
+        <w:rPr>
+          <w:rFonts w:eastAsia="Times New Roman"/>
+          <w:bCs w:val="0"/>
+          <w:color w:val="000000"/>
+        </w:rPr>
+        <w:t xml:space="preserve"> comparing results of above 5</w:t>
+      </w:r>
+      <w:r>
+        <w:rPr>
+          <w:rFonts w:eastAsia="Times New Roman"/>
+          <w:bCs w:val="0"/>
+          <w:color w:val="000000"/>
+        </w:rPr>
+        <w:t xml:space="preserve"> models. The results indicate that</w:t>
+      </w:r>
+      <w:r>
+        <w:rPr>
+          <w:rFonts w:eastAsia="Times New Roman"/>
+          <w:bCs w:val="0"/>
+          <w:color w:val="000000"/>
+        </w:rPr>
+        <w:t xml:space="preserve"> the</w:t>
+      </w:r>
+      <w:r>
+        <w:rPr>
+          <w:rFonts w:eastAsia="Times New Roman"/>
+          <w:bCs w:val="0"/>
+          <w:color w:val="000000"/>
+        </w:rPr>
+        <w:t xml:space="preserve"> </w:t>
+      </w:r>
+      <w:r>
+        <w:rPr>
+          <w:rFonts w:eastAsia="Times New Roman"/>
+          <w:bCs w:val="0"/>
+          <w:color w:val="000000"/>
+        </w:rPr>
+        <w:t>PLR</w:t>
+      </w:r>
+      <w:r>
+        <w:rPr>
+          <w:rFonts w:eastAsia="Times New Roman"/>
+          <w:bCs w:val="0"/>
+          <w:color w:val="000000"/>
+        </w:rPr>
+        <w:t xml:space="preserve"> model</w:t>
+      </w:r>
+      <w:r>
+        <w:rPr>
+          <w:rFonts w:eastAsia="Times New Roman"/>
+          <w:bCs w:val="0"/>
+          <w:color w:val="000000"/>
+        </w:rPr>
+        <w:t xml:space="preserve"> achieved the highest </w:t>
+      </w:r>
+      <w:r>
+        <w:rPr>
+          <w:rFonts w:eastAsia="Times New Roman"/>
+          <w:bCs w:val="0"/>
+          <w:color w:val="000000"/>
+        </w:rPr>
+        <w:t>median</w:t>
+      </w:r>
+      <w:r>
+        <w:rPr>
+          <w:rFonts w:eastAsia="Times New Roman"/>
+          <w:bCs w:val="0"/>
+          <w:color w:val="000000"/>
+        </w:rPr>
+        <w:t xml:space="preserve"> cross-validation accuracy</w:t>
+      </w:r>
+      <w:r>
+        <w:rPr>
+          <w:rFonts w:eastAsia="Times New Roman"/>
+          <w:bCs w:val="0"/>
+          <w:color w:val="000000"/>
+        </w:rPr>
+        <w:t>, around 85.65%</w:t>
+      </w:r>
+      <w:r>
+        <w:rPr>
+          <w:rFonts w:eastAsia="Times New Roman"/>
+          <w:bCs w:val="0"/>
+          <w:color w:val="000000"/>
+        </w:rPr>
+        <w:t>.</w:t>
+      </w:r>
+      <w:r>
+        <w:rPr>
+          <w:rFonts w:eastAsia="Times New Roman"/>
+          <w:bCs w:val="0"/>
+          <w:color w:val="000000"/>
+        </w:rPr>
+        <w:t xml:space="preserve"> </w:t>
+      </w:r>
+      <w:r>
+        <w:rPr>
+          <w:rFonts w:eastAsia="Times New Roman"/>
+          <w:bCs w:val="0"/>
+          <w:color w:val="000000"/>
+        </w:rPr>
+        <w:t xml:space="preserve">Consequently, we selected the </w:t>
+      </w:r>
+      <w:r>
+        <w:rPr>
+          <w:rFonts w:eastAsia="Times New Roman"/>
+          <w:bCs w:val="0"/>
+          <w:color w:val="000000"/>
+        </w:rPr>
+        <w:t>PLR</w:t>
+      </w:r>
+      <w:r>
+        <w:rPr>
+          <w:rFonts w:eastAsia="Times New Roman"/>
+          <w:bCs w:val="0"/>
+          <w:color w:val="000000"/>
+        </w:rPr>
+        <w:t xml:space="preserve"> model</w:t>
+      </w:r>
+      <w:r>
+        <w:rPr>
+          <w:color w:val="000000"/>
+        </w:rPr>
+        <w:t xml:space="preserve"> for</w:t>
+      </w:r>
+      <w:r>
+        <w:rPr>
+          <w:color w:val="000000"/>
+        </w:rPr>
+        <w:t xml:space="preserve"> the final model</w:t>
+      </w:r>
+      <w:r>
+        <w:rPr>
+          <w:color w:val="000000"/>
+        </w:rPr>
+        <w:t>.</w:t>
+      </w:r>
+      <w:r>
+        <w:rPr>
+          <w:color w:val="000000"/>
+        </w:rPr>
+        <w:t xml:space="preserve"> </w:t>
+      </w:r>
+      <w:r>
+        <w:rPr>
+          <w:rFonts w:eastAsia="Times New Roman"/>
+          <w:bCs w:val="0"/>
+          <w:color w:val="000000"/>
+        </w:rPr>
+        <w:t xml:space="preserve"> The</w:t>
+      </w:r>
+      <w:r>
+        <w:rPr>
+          <w:rFonts w:eastAsia="Times New Roman"/>
+          <w:bCs w:val="0"/>
+          <w:color w:val="000000"/>
+        </w:rPr>
+        <w:t xml:space="preserve"> two</w:t>
+      </w:r>
+      <w:r>
+        <w:rPr>
+          <w:rFonts w:eastAsia="Times New Roman"/>
+          <w:bCs w:val="0"/>
+          <w:color w:val="000000"/>
+        </w:rPr>
+        <w:t xml:space="preserve"> </w:t>
+      </w:r>
+      <w:r>
+        <w:rPr>
+          <w:rFonts w:eastAsia="Times New Roman"/>
+          <w:bCs w:val="0"/>
+          <w:color w:val="000000"/>
+        </w:rPr>
+        <w:t>optimal tuning parameters</w:t>
+      </w:r>
+      <w:r>
+        <w:rPr>
+          <w:rFonts w:eastAsia="Times New Roman"/>
+          <w:bCs w:val="0"/>
+          <w:color w:val="000000"/>
+        </w:rPr>
+        <w:t xml:space="preserve"> are 0.25 (alpha) and </w:t>
+      </w:r>
+      <w:r>
+        <w:rPr>
+          <w:rFonts w:eastAsia="Times New Roman"/>
+          <w:bCs w:val="0"/>
+          <w:color w:val="000000"/>
+        </w:rPr>
+        <w:t>0.0324</w:t>
+      </w:r>
+      <w:r>
+        <w:rPr>
+          <w:rFonts w:eastAsia="Times New Roman"/>
+          <w:bCs w:val="0"/>
+          <w:color w:val="000000"/>
+        </w:rPr>
+        <w:t xml:space="preserve"> (lambda).</w:t>
       </w:r>
     </w:p>
     <w:p>
@@ -149,10 +3024,690 @@
         <w:pStyle w:val="NormalWeb"/>
         <w:shd w:val="clear" w:color="auto" w:fill="FFFFFF"/>
         <w:spacing w:before="0" w:beforeAutospacing="0" w:after="0" w:afterAutospacing="0"/>
-        <w:rPr>
-          <w:rFonts w:eastAsiaTheme="minorEastAsia" w:hint="eastAsia"/>
-        </w:rPr>
-      </w:pPr>
+        <w:ind w:firstLine="567"/>
+      </w:pPr>
+      <w:r>
+        <w:rPr>
+          <w:color w:val="000000"/>
+        </w:rPr>
+        <w:t>The final model is as following:</w:t>
+      </w:r>
+    </w:p>
+    <w:p>
+      <w:pPr>
+        <w:spacing w:after="0"/>
+        <w:ind w:firstLine="567"/>
+        <w:rPr>
+          <w:rFonts w:eastAsia="Times New Roman"/>
+          <w:color w:val="000000"/>
+          <w:shd w:val="clear" w:color="auto" w:fill="FFFFFF"/>
+        </w:rPr>
+      </w:pPr>
+      <m:oMathPara>
+        <m:oMathParaPr>
+          <m:jc m:val="left"/>
+        </m:oMathParaPr>
+        <m:oMath>
+          <m:r>
+            <w:rPr>
+              <w:rFonts w:ascii="Cambria Math" w:eastAsia="Times New Roman" w:hAnsi="Cambria Math"/>
+              <w:color w:val="000000"/>
+              <w:shd w:val="clear" w:color="auto" w:fill="FFFFFF"/>
+            </w:rPr>
+            <m:t>logit</m:t>
+          </m:r>
+          <m:d>
+            <m:dPr>
+              <m:ctrlPr>
+                <w:rPr>
+                  <w:rFonts w:ascii="Cambria Math" w:eastAsia="Times New Roman" w:hAnsi="Cambria Math"/>
+                  <w:i/>
+                  <w:color w:val="000000"/>
+                  <w:shd w:val="clear" w:color="auto" w:fill="FFFFFF"/>
+                </w:rPr>
+              </m:ctrlPr>
+            </m:dPr>
+            <m:e>
+              <m:acc>
+                <m:accPr>
+                  <m:ctrlPr>
+                    <w:rPr>
+                      <w:rFonts w:ascii="Cambria Math" w:eastAsia="Times New Roman" w:hAnsi="Cambria Math"/>
+                      <w:i/>
+                      <w:color w:val="000000"/>
+                      <w:shd w:val="clear" w:color="auto" w:fill="FFFFFF"/>
+                    </w:rPr>
+                  </m:ctrlPr>
+                </m:accPr>
+                <m:e>
+                  <m:r>
+                    <w:rPr>
+                      <w:rFonts w:ascii="Cambria Math" w:eastAsia="Times New Roman" w:hAnsi="Cambria Math"/>
+                      <w:color w:val="000000"/>
+                      <w:shd w:val="clear" w:color="auto" w:fill="FFFFFF"/>
+                    </w:rPr>
+                    <m:t>Severity</m:t>
+                  </m:r>
+                </m:e>
+              </m:acc>
+            </m:e>
+          </m:d>
+          <m:r>
+            <w:rPr>
+              <w:rFonts w:ascii="Cambria Math" w:eastAsia="Times New Roman" w:hAnsi="Cambria Math"/>
+              <w:color w:val="000000"/>
+              <w:shd w:val="clear" w:color="auto" w:fill="FFFFFF"/>
+            </w:rPr>
+            <m:t>=-10.45+0.0437×Age-0.00384×Height+</m:t>
+          </m:r>
+        </m:oMath>
+      </m:oMathPara>
+    </w:p>
+    <w:p>
+      <w:pPr>
+        <w:spacing w:after="0"/>
+        <w:ind w:firstLine="567"/>
+        <w:rPr>
+          <w:rFonts w:eastAsia="Times New Roman"/>
+          <w:color w:val="000000"/>
+          <w:shd w:val="clear" w:color="auto" w:fill="FFFFFF"/>
+        </w:rPr>
+      </w:pPr>
+      <m:oMathPara>
+        <m:oMathParaPr>
+          <m:jc m:val="left"/>
+        </m:oMathParaPr>
+        <m:oMath>
+          <m:r>
+            <w:rPr>
+              <w:rFonts w:ascii="Cambria Math" w:eastAsia="Times New Roman" w:hAnsi="Cambria Math"/>
+              <w:color w:val="000000"/>
+              <w:shd w:val="clear" w:color="auto" w:fill="FFFFFF"/>
+            </w:rPr>
+            <m:t xml:space="preserve">                                     </m:t>
+          </m:r>
+          <m:r>
+            <w:rPr>
+              <w:rFonts w:ascii="Cambria Math" w:eastAsia="Times New Roman" w:hAnsi="Cambria Math"/>
+              <w:color w:val="000000"/>
+              <w:shd w:val="clear" w:color="auto" w:fill="FFFFFF"/>
+            </w:rPr>
+            <m:t>0.0921×BMI+0.0463×SBP+0.00470×LDL</m:t>
+          </m:r>
+          <m:r>
+            <w:rPr>
+              <w:rFonts w:ascii="Cambria Math" w:eastAsia="Times New Roman" w:hAnsi="Cambria Math"/>
+              <w:color w:val="000000"/>
+              <w:shd w:val="clear" w:color="auto" w:fill="FFFFFF"/>
+            </w:rPr>
+            <m:t>-</m:t>
+          </m:r>
+        </m:oMath>
+      </m:oMathPara>
+    </w:p>
+    <w:p>
+      <w:pPr>
+        <w:spacing w:after="0"/>
+        <w:ind w:firstLine="567"/>
+        <w:rPr>
+          <w:rFonts w:eastAsia="Times New Roman"/>
+          <w:color w:val="000000"/>
+          <w:shd w:val="clear" w:color="auto" w:fill="FFFFFF"/>
+        </w:rPr>
+      </w:pPr>
+      <m:oMathPara>
+        <m:oMath>
+          <m:r>
+            <w:rPr>
+              <w:rFonts w:ascii="Cambria Math" w:eastAsia="Times New Roman" w:hAnsi="Cambria Math"/>
+              <w:color w:val="000000"/>
+              <w:shd w:val="clear" w:color="auto" w:fill="FFFFFF"/>
+            </w:rPr>
+            <m:t>0.192×</m:t>
+          </m:r>
+          <m:r>
+            <w:rPr>
+              <w:rFonts w:ascii="Cambria Math" w:eastAsia="Times New Roman" w:hAnsi="Cambria Math"/>
+              <w:color w:val="000000"/>
+              <w:shd w:val="clear" w:color="auto" w:fill="FFFFFF"/>
+            </w:rPr>
+            <m:t>Male</m:t>
+          </m:r>
+          <m:r>
+            <w:rPr>
+              <w:rFonts w:ascii="Cambria Math" w:eastAsia="Times New Roman" w:hAnsi="Cambria Math"/>
+              <w:color w:val="000000"/>
+              <w:shd w:val="clear" w:color="auto" w:fill="FFFFFF"/>
+            </w:rPr>
+            <m:t>+0.130×</m:t>
+          </m:r>
+          <m:r>
+            <w:rPr>
+              <w:rFonts w:ascii="Cambria Math" w:eastAsia="Times New Roman" w:hAnsi="Cambria Math"/>
+              <w:color w:val="000000"/>
+              <w:shd w:val="clear" w:color="auto" w:fill="FFFFFF"/>
+            </w:rPr>
+            <m:t>Current Smoke</m:t>
+          </m:r>
+          <m:r>
+            <w:rPr>
+              <w:rFonts w:ascii="Cambria Math" w:eastAsia="Times New Roman" w:hAnsi="Cambria Math"/>
+              <w:color w:val="000000"/>
+              <w:shd w:val="clear" w:color="auto" w:fill="FFFFFF"/>
+            </w:rPr>
+            <m:t>+</m:t>
+          </m:r>
+        </m:oMath>
+      </m:oMathPara>
+    </w:p>
+    <w:p>
+      <w:pPr>
+        <w:spacing w:after="0"/>
+        <w:ind w:firstLine="567"/>
+        <w:rPr>
+          <w:rFonts w:eastAsia="Times New Roman"/>
+          <w:color w:val="000000"/>
+          <w:shd w:val="clear" w:color="auto" w:fill="FFFFFF"/>
+        </w:rPr>
+      </w:pPr>
+      <m:oMathPara>
+        <m:oMath>
+          <m:r>
+            <w:rPr>
+              <w:rFonts w:ascii="Cambria Math" w:eastAsia="Times New Roman" w:hAnsi="Cambria Math"/>
+              <w:color w:val="000000"/>
+              <w:shd w:val="clear" w:color="auto" w:fill="FFFFFF"/>
+            </w:rPr>
+            <m:t xml:space="preserve">   </m:t>
+          </m:r>
+          <m:r>
+            <w:rPr>
+              <w:rFonts w:ascii="Cambria Math" w:eastAsia="Times New Roman" w:hAnsi="Cambria Math"/>
+              <w:color w:val="000000"/>
+              <w:shd w:val="clear" w:color="auto" w:fill="FFFFFF"/>
+            </w:rPr>
+            <m:t>0.396×Hypertension-2.69×</m:t>
+          </m:r>
+          <m:r>
+            <w:rPr>
+              <w:rFonts w:ascii="Cambria Math" w:eastAsia="Times New Roman" w:hAnsi="Cambria Math"/>
+              <w:color w:val="000000"/>
+              <w:shd w:val="clear" w:color="auto" w:fill="FFFFFF"/>
+            </w:rPr>
+            <m:t>V</m:t>
+          </m:r>
+          <m:r>
+            <w:rPr>
+              <w:rFonts w:ascii="Cambria Math" w:eastAsia="Times New Roman" w:hAnsi="Cambria Math"/>
+              <w:color w:val="000000"/>
+              <w:shd w:val="clear" w:color="auto" w:fill="FFFFFF"/>
+            </w:rPr>
+            <m:t>accinated</m:t>
+          </m:r>
+        </m:oMath>
+      </m:oMathPara>
+    </w:p>
+    <w:p>
+      <w:pPr>
+        <w:spacing w:after="0"/>
+        <w:ind w:firstLine="567"/>
+        <w:rPr>
+          <w:color w:val="000000"/>
+        </w:rPr>
+      </w:pPr>
+      <w:r>
+        <w:rPr>
+          <w:color w:val="000000"/>
+        </w:rPr>
+        <w:t xml:space="preserve">In this final model, </w:t>
+      </w:r>
+      <w:r>
+        <w:rPr>
+          <w:color w:val="000000"/>
+        </w:rPr>
+        <w:t xml:space="preserve">each coefficient represents the influence of a specific predictor on the likelihood of the condition being classified as severe. </w:t>
+      </w:r>
+      <w:r>
+        <w:rPr>
+          <w:color w:val="000000"/>
+        </w:rPr>
+        <w:t>P</w:t>
+      </w:r>
+      <w:r>
+        <w:rPr>
+          <w:color w:val="000000"/>
+        </w:rPr>
+        <w:t>ositive coefficient</w:t>
+      </w:r>
+      <w:r>
+        <w:rPr>
+          <w:color w:val="000000"/>
+        </w:rPr>
+        <w:t>s</w:t>
+      </w:r>
+      <w:r>
+        <w:rPr>
+          <w:color w:val="000000"/>
+        </w:rPr>
+        <w:t>,</w:t>
+      </w:r>
+      <w:r>
+        <w:rPr>
+          <w:color w:val="000000"/>
+        </w:rPr>
+        <w:t xml:space="preserve"> like</w:t>
+      </w:r>
+      <w:r>
+        <w:rPr>
+          <w:color w:val="000000"/>
+        </w:rPr>
+        <w:t xml:space="preserve"> age, BMI, SBP,</w:t>
+      </w:r>
+      <w:r>
+        <w:rPr>
+          <w:color w:val="000000"/>
+        </w:rPr>
+        <w:t xml:space="preserve"> LDL, and</w:t>
+      </w:r>
+      <w:r>
+        <w:rPr>
+          <w:color w:val="000000"/>
+        </w:rPr>
+        <w:t xml:space="preserve"> being a current smoker, and having hypertension, indicates that higher values of these predictors increase the probability of a severe COVID-19 infection. On the other hand, negative coefficient</w:t>
+      </w:r>
+      <w:r>
+        <w:rPr>
+          <w:color w:val="000000"/>
+        </w:rPr>
+        <w:t>s</w:t>
+      </w:r>
+      <w:r>
+        <w:rPr>
+          <w:color w:val="000000"/>
+        </w:rPr>
+        <w:t xml:space="preserve">, such as </w:t>
+      </w:r>
+      <w:r>
+        <w:rPr>
+          <w:color w:val="000000"/>
+        </w:rPr>
+        <w:t>H</w:t>
+      </w:r>
+      <w:r>
+        <w:rPr>
+          <w:color w:val="000000"/>
+        </w:rPr>
+        <w:t xml:space="preserve">eight and </w:t>
+      </w:r>
+      <w:r>
+        <w:rPr>
+          <w:color w:val="000000"/>
+        </w:rPr>
+        <w:t>V</w:t>
+      </w:r>
+      <w:r>
+        <w:rPr>
+          <w:color w:val="000000"/>
+        </w:rPr>
+        <w:t>accinated, suggests that taller individuals and those who are vaccinated are less likely to experience</w:t>
+      </w:r>
+      <w:r>
+        <w:rPr>
+          <w:color w:val="000000"/>
+        </w:rPr>
+        <w:t xml:space="preserve"> </w:t>
+      </w:r>
+      <w:r>
+        <w:rPr>
+          <w:color w:val="000000"/>
+        </w:rPr>
+        <w:t xml:space="preserve">severe COVID-19 infection. The negative coefficient for male suggests that males are less likely to have severe COVID-19 infection compared to females. </w:t>
+      </w:r>
+    </w:p>
+    <w:p>
+      <w:pPr>
+        <w:spacing w:after="0"/>
+        <w:ind w:firstLine="567"/>
+        <w:rPr>
+          <w:rFonts w:eastAsia="Times New Roman"/>
+          <w:bCs w:val="0"/>
+          <w:color w:val="000000"/>
+        </w:rPr>
+      </w:pPr>
+      <w:r>
+        <w:rPr>
+          <w:rFonts w:eastAsia="Times New Roman"/>
+          <w:bCs w:val="0"/>
+          <w:color w:val="000000"/>
+        </w:rPr>
+        <w:lastRenderedPageBreak/>
+        <w:t>After a</w:t>
+      </w:r>
+      <w:r>
+        <w:rPr>
+          <w:rFonts w:eastAsia="Times New Roman"/>
+          <w:bCs w:val="0"/>
+          <w:color w:val="000000"/>
+        </w:rPr>
+        <w:t xml:space="preserve">pplying the trained model to the test dataset, we obtained a test accuracy of </w:t>
+      </w:r>
+      <w:r>
+        <w:rPr>
+          <w:rFonts w:eastAsia="Times New Roman"/>
+          <w:bCs w:val="0"/>
+          <w:color w:val="000000"/>
+        </w:rPr>
+        <w:t>86%</w:t>
+      </w:r>
+      <w:r>
+        <w:rPr>
+          <w:rFonts w:eastAsia="Times New Roman"/>
+          <w:bCs w:val="0"/>
+          <w:color w:val="000000"/>
+        </w:rPr>
+        <w:t>.</w:t>
+      </w:r>
+      <w:r>
+        <w:rPr>
+          <w:rFonts w:eastAsia="Times New Roman"/>
+          <w:bCs w:val="0"/>
+          <w:color w:val="000000"/>
+        </w:rPr>
+        <w:t xml:space="preserve"> </w:t>
+      </w:r>
+      <w:r>
+        <w:rPr>
+          <w:rFonts w:eastAsia="Times New Roman"/>
+          <w:bCs w:val="0"/>
+          <w:color w:val="000000"/>
+        </w:rPr>
+        <w:t xml:space="preserve">To better understand the </w:t>
+      </w:r>
+      <w:r>
+        <w:rPr>
+          <w:rFonts w:eastAsia="Times New Roman"/>
+          <w:bCs w:val="0"/>
+          <w:color w:val="000000"/>
+        </w:rPr>
+        <w:t>PLR</w:t>
+      </w:r>
+      <w:r>
+        <w:rPr>
+          <w:rFonts w:eastAsia="Times New Roman"/>
+          <w:bCs w:val="0"/>
+          <w:color w:val="000000"/>
+        </w:rPr>
+        <w:t xml:space="preserve"> model</w:t>
+      </w:r>
+      <w:r>
+        <w:rPr>
+          <w:rFonts w:eastAsia="Times New Roman"/>
+          <w:bCs w:val="0"/>
+          <w:color w:val="000000"/>
+        </w:rPr>
+        <w:t>, we created a variable importance plot</w:t>
+      </w:r>
+      <w:r>
+        <w:rPr>
+          <w:rFonts w:eastAsia="Times New Roman"/>
+          <w:bCs w:val="0"/>
+          <w:color w:val="000000"/>
+        </w:rPr>
+        <w:t xml:space="preserve">. Figure 6 </w:t>
+      </w:r>
+      <w:r>
+        <w:rPr>
+          <w:rFonts w:eastAsia="Times New Roman"/>
+          <w:bCs w:val="0"/>
+          <w:color w:val="000000"/>
+        </w:rPr>
+        <w:t xml:space="preserve">shows that </w:t>
+      </w:r>
+      <w:r>
+        <w:rPr>
+          <w:rFonts w:eastAsia="Times New Roman"/>
+          <w:bCs w:val="0"/>
+          <w:color w:val="000000"/>
+        </w:rPr>
+        <w:t>Vaccine (vaccinated)</w:t>
+      </w:r>
+      <w:r>
+        <w:rPr>
+          <w:rFonts w:eastAsia="Times New Roman"/>
+          <w:bCs w:val="0"/>
+          <w:color w:val="000000"/>
+        </w:rPr>
+        <w:t xml:space="preserve"> </w:t>
+      </w:r>
+      <w:r>
+        <w:rPr>
+          <w:rFonts w:eastAsia="Times New Roman"/>
+          <w:bCs w:val="0"/>
+          <w:color w:val="000000"/>
+        </w:rPr>
+        <w:t>is</w:t>
+      </w:r>
+      <w:r>
+        <w:rPr>
+          <w:rFonts w:eastAsia="Times New Roman"/>
+          <w:bCs w:val="0"/>
+          <w:color w:val="000000"/>
+        </w:rPr>
+        <w:t xml:space="preserve"> the most important predictor for Severity of COVID-19 infection.</w:t>
+      </w:r>
+      <w:r>
+        <w:rPr>
+          <w:rFonts w:eastAsia="Times New Roman"/>
+          <w:bCs w:val="0"/>
+          <w:color w:val="000000"/>
+        </w:rPr>
+        <w:t xml:space="preserve"> The rest of the predictors are all much less important than Vaccine.</w:t>
+      </w:r>
+    </w:p>
+    <w:p>
+      <w:pPr>
+        <w:pStyle w:val="NormalWeb"/>
+        <w:shd w:val="clear" w:color="auto" w:fill="FFFFFF"/>
+        <w:spacing w:before="0" w:beforeAutospacing="0" w:after="0" w:afterAutospacing="0"/>
+        <w:ind w:firstLine="1560"/>
+        <w:rPr>
+          <w:noProof/>
+        </w:rPr>
+      </w:pPr>
+      <w:r>
+        <w:rPr>
+          <w:rFonts w:eastAsiaTheme="minorEastAsia"/>
+          <w:noProof/>
+        </w:rPr>
+        <w:drawing>
+          <wp:inline distT="0" distB="0" distL="0" distR="0" wp14:anchorId="0D5C6AB6" wp14:editId="007556E0">
+            <wp:extent cx="2773680" cy="2061059"/>
+            <wp:effectExtent l="0" t="0" r="7620" b="0"/>
+            <wp:docPr id="1018811483" name="Picture 1" descr="A graph with a diagram&#10;&#10;Description automatically generated with medium confidence"/>
+            <wp:cNvGraphicFramePr>
+              <a:graphicFrameLocks xmlns:a="http://schemas.openxmlformats.org/drawingml/2006/main" noChangeAspect="1"/>
+            </wp:cNvGraphicFramePr>
+            <a:graphic xmlns:a="http://schemas.openxmlformats.org/drawingml/2006/main">
+              <a:graphicData uri="http://schemas.openxmlformats.org/drawingml/2006/picture">
+                <pic:pic xmlns:pic="http://schemas.openxmlformats.org/drawingml/2006/picture">
+                  <pic:nvPicPr>
+                    <pic:cNvPr id="1018811483" name="Picture 1" descr="A graph with a diagram&#10;&#10;Description automatically generated with medium confidence"/>
+                    <pic:cNvPicPr/>
+                  </pic:nvPicPr>
+                  <pic:blipFill>
+                    <a:blip r:embed="rId9"/>
+                    <a:stretch>
+                      <a:fillRect/>
+                    </a:stretch>
+                  </pic:blipFill>
+                  <pic:spPr>
+                    <a:xfrm>
+                      <a:off x="0" y="0"/>
+                      <a:ext cx="2817492" cy="2093615"/>
+                    </a:xfrm>
+                    <a:prstGeom prst="rect">
+                      <a:avLst/>
+                    </a:prstGeom>
+                  </pic:spPr>
+                </pic:pic>
+              </a:graphicData>
+            </a:graphic>
+          </wp:inline>
+        </w:drawing>
+      </w:r>
+      <w:r>
+        <w:rPr>
+          <w:noProof/>
+        </w:rPr>
+        <w:t xml:space="preserve"> </w:t>
+      </w:r>
+    </w:p>
+    <w:p>
+      <w:pPr>
+        <w:pStyle w:val="NormalWeb"/>
+        <w:shd w:val="clear" w:color="auto" w:fill="FFFFFF"/>
+        <w:spacing w:before="0" w:beforeAutospacing="0" w:after="0" w:afterAutospacing="0"/>
+        <w:ind w:firstLine="851"/>
+        <w:rPr>
+          <w:rFonts w:eastAsiaTheme="minorEastAsia"/>
+          <w:bCs/>
+          <w:sz w:val="20"/>
+          <w:szCs w:val="20"/>
+        </w:rPr>
+      </w:pPr>
+      <w:r>
+        <w:rPr>
+          <w:rFonts w:eastAsiaTheme="minorEastAsia"/>
+          <w:sz w:val="20"/>
+          <w:szCs w:val="20"/>
+        </w:rPr>
+        <w:t xml:space="preserve">Figure 5. </w:t>
+      </w:r>
+      <w:r>
+        <w:rPr>
+          <w:rFonts w:eastAsiaTheme="minorEastAsia"/>
+          <w:bCs/>
+          <w:sz w:val="20"/>
+          <w:szCs w:val="20"/>
+        </w:rPr>
+        <w:t xml:space="preserve">Cross Validation Accuracy for Training Dataset </w:t>
+      </w:r>
+      <w:r>
+        <w:rPr>
+          <w:rFonts w:eastAsiaTheme="minorEastAsia"/>
+          <w:bCs/>
+          <w:sz w:val="20"/>
+          <w:szCs w:val="20"/>
+        </w:rPr>
+        <w:t>comparing 5</w:t>
+      </w:r>
+      <w:r>
+        <w:rPr>
+          <w:rFonts w:eastAsiaTheme="minorEastAsia"/>
+          <w:bCs/>
+          <w:sz w:val="20"/>
+          <w:szCs w:val="20"/>
+        </w:rPr>
+        <w:t xml:space="preserve"> Models </w:t>
+      </w:r>
+    </w:p>
+    <w:p>
+      <w:pPr>
+        <w:pStyle w:val="NormalWeb"/>
+        <w:shd w:val="clear" w:color="auto" w:fill="FFFFFF"/>
+        <w:spacing w:before="0" w:beforeAutospacing="0" w:after="0" w:afterAutospacing="0"/>
+        <w:ind w:firstLine="1276"/>
+        <w:rPr>
+          <w:rFonts w:eastAsiaTheme="minorEastAsia"/>
+        </w:rPr>
+      </w:pPr>
+      <w:r>
+        <w:rPr>
+          <w:rFonts w:eastAsiaTheme="minorEastAsia"/>
+          <w:noProof/>
+        </w:rPr>
+        <w:drawing>
+          <wp:inline distT="0" distB="0" distL="0" distR="0" wp14:anchorId="44779245" wp14:editId="13479EEC">
+            <wp:extent cx="3048000" cy="2321777"/>
+            <wp:effectExtent l="0" t="0" r="0" b="2540"/>
+            <wp:docPr id="1434358508" name="Picture 1" descr="A graph with a bar graph&#10;&#10;Description automatically generated"/>
+            <wp:cNvGraphicFramePr>
+              <a:graphicFrameLocks xmlns:a="http://schemas.openxmlformats.org/drawingml/2006/main" noChangeAspect="1"/>
+            </wp:cNvGraphicFramePr>
+            <a:graphic xmlns:a="http://schemas.openxmlformats.org/drawingml/2006/main">
+              <a:graphicData uri="http://schemas.openxmlformats.org/drawingml/2006/picture">
+                <pic:pic xmlns:pic="http://schemas.openxmlformats.org/drawingml/2006/picture">
+                  <pic:nvPicPr>
+                    <pic:cNvPr id="1434358508" name="Picture 1" descr="A graph with a bar graph&#10;&#10;Description automatically generated"/>
+                    <pic:cNvPicPr/>
+                  </pic:nvPicPr>
+                  <pic:blipFill>
+                    <a:blip r:embed="rId10"/>
+                    <a:stretch>
+                      <a:fillRect/>
+                    </a:stretch>
+                  </pic:blipFill>
+                  <pic:spPr>
+                    <a:xfrm>
+                      <a:off x="0" y="0"/>
+                      <a:ext cx="3104668" cy="2364943"/>
+                    </a:xfrm>
+                    <a:prstGeom prst="rect">
+                      <a:avLst/>
+                    </a:prstGeom>
+                  </pic:spPr>
+                </pic:pic>
+              </a:graphicData>
+            </a:graphic>
+          </wp:inline>
+        </w:drawing>
+      </w:r>
+    </w:p>
+    <w:p>
+      <w:pPr>
+        <w:pStyle w:val="NormalWeb"/>
+        <w:shd w:val="clear" w:color="auto" w:fill="FFFFFF"/>
+        <w:spacing w:before="0" w:beforeAutospacing="0" w:after="0" w:afterAutospacing="0"/>
+        <w:ind w:firstLine="1843"/>
+        <w:rPr>
+          <w:rFonts w:eastAsiaTheme="minorEastAsia"/>
+        </w:rPr>
+      </w:pPr>
+      <w:r>
+        <w:rPr>
+          <w:rFonts w:eastAsiaTheme="minorEastAsia"/>
+          <w:sz w:val="20"/>
+          <w:szCs w:val="20"/>
+        </w:rPr>
+        <w:t xml:space="preserve">Figure 6. </w:t>
+      </w:r>
+      <w:r>
+        <w:rPr>
+          <w:rFonts w:eastAsiaTheme="minorEastAsia"/>
+          <w:bCs/>
+          <w:sz w:val="20"/>
+          <w:szCs w:val="20"/>
+        </w:rPr>
+        <w:t>Variable Importance Plot</w:t>
+      </w:r>
+      <w:r>
+        <w:rPr>
+          <w:rFonts w:eastAsiaTheme="minorEastAsia"/>
+          <w:bCs/>
+          <w:sz w:val="20"/>
+          <w:szCs w:val="20"/>
+        </w:rPr>
+        <w:t xml:space="preserve"> of </w:t>
+      </w:r>
+      <w:r>
+        <w:rPr>
+          <w:rFonts w:eastAsiaTheme="minorEastAsia"/>
+          <w:bCs/>
+          <w:sz w:val="20"/>
+          <w:szCs w:val="20"/>
+        </w:rPr>
+        <w:t xml:space="preserve"> PLR model</w:t>
+      </w:r>
     </w:p>
     <w:p>
       <w:pPr>
@@ -163,8 +3718,6 @@
         <w:rPr>
           <w:b/>
           <w:bCs/>
-          <w:i/>
-          <w:iCs/>
           <w:color w:val="000000"/>
         </w:rPr>
       </w:pPr>
@@ -172,19 +3725,9 @@
         <w:rPr>
           <w:b/>
           <w:bCs/>
-          <w:i/>
-          <w:iCs/>
-          <w:color w:val="000000"/>
-        </w:rPr>
-        <w:t>Model training</w:t>
-      </w:r>
-      <w:r>
-        <w:rPr>
-          <w:i/>
-          <w:iCs/>
-          <w:color w:val="000000"/>
-        </w:rPr>
-        <w:t xml:space="preserve"> </w:t>
+          <w:color w:val="000000"/>
+        </w:rPr>
+        <w:t>Conclusions</w:t>
       </w:r>
       <w:r>
         <w:rPr>
@@ -195,101 +3738,70 @@
     </w:p>
     <w:p>
       <w:pPr>
-        <w:pStyle w:val="NormalWeb"/>
-        <w:shd w:val="clear" w:color="auto" w:fill="FFFFFF"/>
-        <w:spacing w:before="0" w:beforeAutospacing="0" w:after="0" w:afterAutospacing="0"/>
-        <w:rPr>
-          <w:rFonts w:eastAsiaTheme="minorEastAsia"/>
-          <w:color w:val="000000"/>
-        </w:rPr>
-      </w:pPr>
+        <w:spacing w:after="0"/>
+        <w:ind w:firstLine="567"/>
+      </w:pPr>
+      <w:r>
+        <w:t>In our comprehensive analysis aimed at predicting the severity of COVID-19 infection, we employed a variety of statistical modeling techniques to handle binary classification tasks effectively. Our final selection, the Penalized Logistic Regression model, demonstrated superior performance, achieving the highest</w:t>
+      </w:r>
+      <w:r>
+        <w:t xml:space="preserve"> median</w:t>
+      </w:r>
+      <w:r>
+        <w:t xml:space="preserve"> cross-validation accuracy of approximately 85.65% </w:t>
+      </w:r>
+      <w:r>
+        <w:t>with</w:t>
+      </w:r>
+      <w:r>
+        <w:t xml:space="preserve"> a test accuracy of 86%. This model was optimized for key parameters: alpha at 0.25 and lambda at 0.0324, ensuring the best balance between model complexity and performance.</w:t>
+      </w:r>
     </w:p>
     <w:p>
       <w:pPr>
-        <w:pStyle w:val="NormalWeb"/>
-        <w:shd w:val="clear" w:color="auto" w:fill="FFFFFF"/>
-        <w:spacing w:before="0" w:beforeAutospacing="0" w:after="0" w:afterAutospacing="0"/>
-        <w:rPr>
-          <w:rFonts w:eastAsiaTheme="minorEastAsia" w:hint="eastAsia"/>
-        </w:rPr>
-      </w:pPr>
+        <w:spacing w:after="0"/>
+        <w:ind w:firstLine="567"/>
+      </w:pPr>
+      <w:r>
+        <w:t>This</w:t>
+      </w:r>
+      <w:r>
+        <w:t xml:space="preserve"> </w:t>
+      </w:r>
+      <w:r>
+        <w:t>project</w:t>
+      </w:r>
+      <w:r>
+        <w:t xml:space="preserve"> on predicting the severity of COVID-19 has yielded significant insights, notably highlighting the critical role of vaccination in significantly reducing the</w:t>
+      </w:r>
+      <w:r>
+        <w:t xml:space="preserve"> predicted</w:t>
+      </w:r>
+      <w:r>
+        <w:t xml:space="preserve"> severity of </w:t>
+      </w:r>
+      <w:r>
+        <w:t>COVID-19 infections</w:t>
+      </w:r>
+      <w:r>
+        <w:t>. Other key predictors such as age, BMI, systolic blood pressure, and hypertension were found to increase the</w:t>
+      </w:r>
+      <w:r>
+        <w:t xml:space="preserve"> predicted</w:t>
+      </w:r>
+      <w:r>
+        <w:t xml:space="preserve"> risk of severe </w:t>
+      </w:r>
+      <w:r>
+        <w:t>COVID-19 infections</w:t>
+      </w:r>
+      <w:r>
+        <w:t>. The Penalized Logistic Regression model, optimized and validated through rigorous cross-validation, effectively captured these relationships, providing a robust framework for assessing risk factors. These findings offer valuable guidance for healthcare strategies, emphasizing the importance of targeting high-risk groups and reinforcing the efficacy of vaccination in controlling the severity of COVID-19 infections</w:t>
+      </w:r>
+      <w:r>
+        <w:t>.</w:t>
+      </w:r>
     </w:p>
-    <w:p>
-      <w:pPr>
-        <w:pStyle w:val="NormalWeb"/>
-        <w:shd w:val="clear" w:color="auto" w:fill="FFFFFF"/>
-        <w:spacing w:before="0" w:beforeAutospacing="0" w:after="0" w:afterAutospacing="0"/>
-        <w:textAlignment w:val="baseline"/>
-        <w:rPr>
-          <w:b/>
-          <w:bCs/>
-          <w:i/>
-          <w:iCs/>
-          <w:color w:val="000000"/>
-        </w:rPr>
-      </w:pPr>
-      <w:r>
-        <w:rPr>
-          <w:b/>
-          <w:bCs/>
-          <w:i/>
-          <w:iCs/>
-          <w:color w:val="000000"/>
-        </w:rPr>
-        <w:t>Results </w:t>
-      </w:r>
-    </w:p>
-    <w:p>
-      <w:pPr>
-        <w:pStyle w:val="NormalWeb"/>
-        <w:shd w:val="clear" w:color="auto" w:fill="FFFFFF"/>
-        <w:spacing w:before="0" w:beforeAutospacing="0" w:after="0" w:afterAutospacing="0"/>
-      </w:pPr>
-    </w:p>
-    <w:p>
-      <w:pPr>
-        <w:pStyle w:val="NormalWeb"/>
-        <w:shd w:val="clear" w:color="auto" w:fill="FFFFFF"/>
-        <w:spacing w:before="0" w:beforeAutospacing="0" w:after="0" w:afterAutospacing="0"/>
-        <w:rPr>
-          <w:rFonts w:eastAsiaTheme="minorEastAsia" w:hint="eastAsia"/>
-        </w:rPr>
-      </w:pPr>
-    </w:p>
-    <w:p>
-      <w:pPr>
-        <w:pStyle w:val="NormalWeb"/>
-        <w:shd w:val="clear" w:color="auto" w:fill="FFFFFF"/>
-        <w:spacing w:before="0" w:beforeAutospacing="0" w:after="0" w:afterAutospacing="0"/>
-        <w:textAlignment w:val="baseline"/>
-        <w:rPr>
-          <w:b/>
-          <w:bCs/>
-          <w:i/>
-          <w:iCs/>
-          <w:color w:val="000000"/>
-        </w:rPr>
-      </w:pPr>
-      <w:r>
-        <w:rPr>
-          <w:b/>
-          <w:bCs/>
-          <w:i/>
-          <w:iCs/>
-          <w:color w:val="000000"/>
-        </w:rPr>
-        <w:t>Conclusions</w:t>
-      </w:r>
-      <w:r>
-        <w:rPr>
-          <w:i/>
-          <w:iCs/>
-          <w:color w:val="000000"/>
-        </w:rPr>
-        <w:t> </w:t>
-      </w:r>
-    </w:p>
-    <w:p/>
     <w:sectPr>
       <w:pgSz w:w="11906" w:h="16838"/>
       <w:pgMar w:top="1440" w:right="1800" w:bottom="1440" w:left="1800" w:header="851" w:footer="992" w:gutter="0"/>
@@ -1713,6 +5225,16 @@
     <w:basedOn w:val="DefaultParagraphFont"/>
     <w:rsid w:val="001B7833"/>
   </w:style>
+  <w:style w:type="character" w:styleId="PlaceholderText">
+    <w:name w:val="Placeholder Text"/>
+    <w:basedOn w:val="DefaultParagraphFont"/>
+    <w:uiPriority w:val="99"/>
+    <w:semiHidden/>
+    <w:rsid w:val="00795AA7"/>
+    <w:rPr>
+      <w:color w:val="666666"/>
+    </w:rPr>
+  </w:style>
 </w:styles>
 </file>
 

</xml_diff>